<commit_message>
Removed files related to IPOPT and updated installation and users manuals
</commit_message>
<xml_diff>
--- a/docs/D-RM Builder Installation Guide.docx
+++ b/docs/D-RM Builder Installation Guide.docx
@@ -266,7 +266,7 @@
               </wp:anchor>
             </w:drawing>
           </mc:Choice>
-          <mc:Fallback xmlns:w16se="http://schemas.microsoft.com/office/word/2015/wordml/symex" xmlns:cx1="http://schemas.microsoft.com/office/drawing/2015/9/8/chartex" xmlns:cx="http://schemas.microsoft.com/office/drawing/2014/chartex">
+          <mc:Fallback xmlns:cx="http://schemas.microsoft.com/office/drawing/2014/chartex" xmlns:cx1="http://schemas.microsoft.com/office/drawing/2015/9/8/chartex" xmlns:w16se="http://schemas.microsoft.com/office/word/2015/wordml/symex">
             <w:pict>
               <v:group w14:anchorId="7C493A40" id="Group 3" o:spid="_x0000_s1026" style="position:absolute;margin-left:17.3pt;margin-top:560.3pt;width:433.5pt;height:56.35pt;z-index:251662336" coordorigin="1786,12457" coordsize="8670,1127" o:gfxdata="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">
                 <v:shapetype id="_x0000_t75" coordsize="21600,21600" o:spt="75" o:preferrelative="t" path="m@4@5l@4@11@9@11@9@5xe" filled="f" stroked="f">
@@ -1983,7 +1983,7 @@
                 <w:noProof/>
                 <w:webHidden/>
               </w:rPr>
-              <w:t>2</w:t>
+              <w:t>5</w:t>
             </w:r>
             <w:r>
               <w:rPr>
@@ -2073,7 +2073,7 @@
                 <w:noProof/>
                 <w:webHidden/>
               </w:rPr>
-              <w:t>2</w:t>
+              <w:t>6</w:t>
             </w:r>
             <w:r>
               <w:rPr>
@@ -2163,7 +2163,7 @@
                 <w:noProof/>
                 <w:webHidden/>
               </w:rPr>
-              <w:t>3</w:t>
+              <w:t>6</w:t>
             </w:r>
             <w:r>
               <w:rPr>
@@ -2249,7 +2249,7 @@
                 <w:noProof/>
                 <w:webHidden/>
               </w:rPr>
-              <w:t>3</w:t>
+              <w:t>6</w:t>
             </w:r>
             <w:r>
               <w:rPr>
@@ -2335,7 +2335,7 @@
                 <w:noProof/>
                 <w:webHidden/>
               </w:rPr>
-              <w:t>3</w:t>
+              <w:t>6</w:t>
             </w:r>
             <w:r>
               <w:rPr>
@@ -2554,7 +2554,19 @@
         <w:rPr>
           <w:rFonts w:ascii="Times New Roman" w:hAnsi="Times New Roman" w:cs="Times New Roman"/>
         </w:rPr>
-        <w:t xml:space="preserve"> 64 bit windows platform</w:t>
+        <w:t xml:space="preserve"> 64 bit </w:t>
+      </w:r>
+      <w:r>
+        <w:rPr>
+          <w:rFonts w:ascii="Times New Roman" w:hAnsi="Times New Roman" w:cs="Times New Roman"/>
+        </w:rPr>
+        <w:t>W</w:t>
+      </w:r>
+      <w:r>
+        <w:rPr>
+          <w:rFonts w:ascii="Times New Roman" w:hAnsi="Times New Roman" w:cs="Times New Roman"/>
+        </w:rPr>
+        <w:t>indows platform</w:t>
       </w:r>
       <w:r>
         <w:rPr>
@@ -2606,6 +2618,7 @@
     <w:p>
       <w:pPr>
         <w:pStyle w:val="Default"/>
+        <w:jc w:val="both"/>
         <w:rPr>
           <w:rFonts w:ascii="Times New Roman" w:hAnsi="Times New Roman" w:cs="Times New Roman"/>
         </w:rPr>
@@ -2654,6 +2667,7 @@
     <w:p>
       <w:pPr>
         <w:pStyle w:val="Default"/>
+        <w:jc w:val="both"/>
         <w:rPr>
           <w:rFonts w:ascii="Times New Roman" w:hAnsi="Times New Roman" w:cs="Times New Roman"/>
         </w:rPr>
@@ -2698,6 +2712,7 @@
     <w:p>
       <w:pPr>
         <w:pStyle w:val="Default"/>
+        <w:jc w:val="both"/>
         <w:rPr>
           <w:rFonts w:ascii="Times New Roman" w:hAnsi="Times New Roman" w:cs="Times New Roman"/>
         </w:rPr>
@@ -2706,6 +2721,7 @@
     <w:p>
       <w:pPr>
         <w:pStyle w:val="Default"/>
+        <w:jc w:val="both"/>
         <w:rPr>
           <w:rFonts w:ascii="Times New Roman" w:hAnsi="Times New Roman" w:cs="Times New Roman"/>
         </w:rPr>
@@ -2879,7 +2895,10 @@
       <w:bookmarkStart w:id="10" w:name="_Toc509319263"/>
       <w:r>
         <w:lastRenderedPageBreak/>
-        <w:t>Product Build (</w:t>
+        <w:t>Building Product</w:t>
+      </w:r>
+      <w:r>
+        <w:t xml:space="preserve"> (</w:t>
       </w:r>
       <w:r>
         <w:t>For Developers Only</w:t>
@@ -2894,7 +2913,19 @@
         <w:jc w:val="both"/>
       </w:pPr>
       <w:r>
-        <w:t>Developers need to install Python 2.7 and Microsoft Visual Studio (version 2012) or higher on their Windows computer in order to compile and debug the program.</w:t>
+        <w:t>Developers need to install Python 2.7 and Micros</w:t>
+      </w:r>
+      <w:r>
+        <w:t>oft Visual Studio (version 2012</w:t>
+      </w:r>
+      <w:r>
+        <w:t xml:space="preserve"> or higher</w:t>
+      </w:r>
+      <w:r>
+        <w:t>)</w:t>
+      </w:r>
+      <w:r>
+        <w:t xml:space="preserve"> on their Windows computer in order to compile and debug the program.</w:t>
       </w:r>
       <w:r>
         <w:t xml:space="preserve"> Two Python packages including </w:t>
@@ -2915,8 +2946,6 @@
       <w:r>
         <w:t xml:space="preserve"> also need to be installed.</w:t>
       </w:r>
-      <w:bookmarkStart w:id="11" w:name="_GoBack"/>
-      <w:bookmarkEnd w:id="11"/>
     </w:p>
     <w:p>
       <w:pPr>
@@ -2996,14 +3025,61 @@
       </w:r>
       <w:proofErr w:type="spellEnd"/>
       <w:r>
-        <w:t xml:space="preserve"> files), simply open the two corresponding Visual Studio solution files and run “Build Solution” command</w:t>
-      </w:r>
-      <w:r>
-        <w:t xml:space="preserve"> through the Visual Studio GUI</w:t>
-      </w:r>
-      <w:r>
-        <w:t>.  The DLLs are created in the “DLLs” folder.</w:t>
-      </w:r>
+        <w:t xml:space="preserve"> files), </w:t>
+      </w:r>
+      <w:r>
+        <w:t>user needs to install Python 2.7 first since a header file “</w:t>
+      </w:r>
+      <w:proofErr w:type="spellStart"/>
+      <w:r>
+        <w:t>Python.h</w:t>
+      </w:r>
+      <w:proofErr w:type="spellEnd"/>
+      <w:r>
+        <w:t xml:space="preserve">” and a library file “Python27.lib” are required the Visual Studio projects.  The locations of those two files need to be configured </w:t>
+      </w:r>
+      <w:r>
+        <w:t>inside the</w:t>
+      </w:r>
+      <w:r>
+        <w:t xml:space="preserve"> Visual Studio </w:t>
+      </w:r>
+      <w:r>
+        <w:t>Window</w:t>
+      </w:r>
+      <w:r>
+        <w:t xml:space="preserve">.  </w:t>
+      </w:r>
+      <w:r>
+        <w:t>Here are the steps to build “</w:t>
+      </w:r>
+      <w:proofErr w:type="spellStart"/>
+      <w:r>
+        <w:t>pyDRMSampling.pyd</w:t>
+      </w:r>
+      <w:proofErr w:type="spellEnd"/>
+      <w:r>
+        <w:t>” file</w:t>
+      </w:r>
+      <w:r>
+        <w:t xml:space="preserve">.  </w:t>
+      </w:r>
+      <w:r>
+        <w:t>The steps to build the “</w:t>
+      </w:r>
+      <w:proofErr w:type="spellStart"/>
+      <w:r>
+        <w:t>pyDRMTraining.pyd</w:t>
+      </w:r>
+      <w:proofErr w:type="spellEnd"/>
+      <w:r>
+        <w:t>” are the same.</w:t>
+      </w:r>
+    </w:p>
+    <w:p>
+      <w:pPr>
+        <w:jc w:val="both"/>
+      </w:pPr>
     </w:p>
     <w:p>
       <w:pPr>
@@ -3011,27 +3087,579 @@
         <w:ind w:left="0"/>
         <w:jc w:val="both"/>
       </w:pPr>
-    </w:p>
-    <w:p>
-      <w:pPr>
+      <w:r>
+        <w:t xml:space="preserve">1. Open the visual studio solution file “pyDRMSampling.sln” and Microsoft Visual Studio GUI displays as shown in Figure 1.  Note: The appearance </w:t>
+      </w:r>
+    </w:p>
+    <w:p>
+      <w:pPr>
+        <w:pStyle w:val="ListParagraph"/>
+        <w:ind w:left="0"/>
         <w:jc w:val="both"/>
       </w:pPr>
-      <w:r>
-        <w:t xml:space="preserve">The main program is written in Python with </w:t>
+    </w:p>
+    <w:p>
+      <w:pPr>
+        <w:pStyle w:val="ListParagraph"/>
+        <w:ind w:left="0"/>
+        <w:jc w:val="both"/>
+      </w:pPr>
+      <w:r>
+        <w:rPr>
+          <w:noProof/>
+        </w:rPr>
+        <w:drawing>
+          <wp:inline distT="0" distB="0" distL="0" distR="0" wp14:anchorId="09A2022C" wp14:editId="5DBC9624">
+            <wp:extent cx="5943600" cy="3459480"/>
+            <wp:effectExtent l="0" t="0" r="0" b="7620"/>
+            <wp:docPr id="11" name="Picture 11"/>
+            <wp:cNvGraphicFramePr>
+              <a:graphicFrameLocks xmlns:a="http://schemas.openxmlformats.org/drawingml/2006/main" noChangeAspect="1"/>
+            </wp:cNvGraphicFramePr>
+            <a:graphic xmlns:a="http://schemas.openxmlformats.org/drawingml/2006/main">
+              <a:graphicData uri="http://schemas.openxmlformats.org/drawingml/2006/picture">
+                <pic:pic xmlns:pic="http://schemas.openxmlformats.org/drawingml/2006/picture">
+                  <pic:nvPicPr>
+                    <pic:cNvPr id="0" name="Picture 1"/>
+                    <pic:cNvPicPr>
+                      <a:picLocks noChangeAspect="1" noChangeArrowheads="1"/>
+                    </pic:cNvPicPr>
+                  </pic:nvPicPr>
+                  <pic:blipFill>
+                    <a:blip r:embed="rId26">
+                      <a:extLst>
+                        <a:ext uri="{28A0092B-C50C-407E-A947-70E740481C1C}">
+                          <a14:useLocalDpi xmlns:a14="http://schemas.microsoft.com/office/drawing/2010/main" val="0"/>
+                        </a:ext>
+                      </a:extLst>
+                    </a:blip>
+                    <a:srcRect/>
+                    <a:stretch>
+                      <a:fillRect/>
+                    </a:stretch>
+                  </pic:blipFill>
+                  <pic:spPr bwMode="auto">
+                    <a:xfrm>
+                      <a:off x="0" y="0"/>
+                      <a:ext cx="5943600" cy="3459480"/>
+                    </a:xfrm>
+                    <a:prstGeom prst="rect">
+                      <a:avLst/>
+                    </a:prstGeom>
+                    <a:noFill/>
+                    <a:ln>
+                      <a:noFill/>
+                    </a:ln>
+                  </pic:spPr>
+                </pic:pic>
+              </a:graphicData>
+            </a:graphic>
+          </wp:inline>
+        </w:drawing>
+      </w:r>
+    </w:p>
+    <w:p>
+      <w:pPr>
+        <w:pStyle w:val="ListParagraph"/>
+        <w:ind w:left="0"/>
+        <w:jc w:val="both"/>
+      </w:pPr>
+      <w:r>
+        <w:t xml:space="preserve">Figure 1. Visual Studio Window for </w:t>
       </w:r>
       <w:proofErr w:type="spellStart"/>
       <w:r>
+        <w:t>pyDRMSampling</w:t>
+      </w:r>
+      <w:proofErr w:type="spellEnd"/>
+      <w:r>
+        <w:t xml:space="preserve"> Project</w:t>
+      </w:r>
+    </w:p>
+    <w:p>
+      <w:pPr>
+        <w:pStyle w:val="ListParagraph"/>
+        <w:ind w:left="0"/>
+        <w:jc w:val="both"/>
+      </w:pPr>
+    </w:p>
+    <w:p>
+      <w:pPr>
+        <w:pStyle w:val="ListParagraph"/>
+        <w:ind w:left="0"/>
+        <w:jc w:val="both"/>
+      </w:pPr>
+      <w:r>
+        <w:t>2. Click</w:t>
+      </w:r>
+      <w:r>
+        <w:t xml:space="preserve"> the dropdown box </w:t>
+      </w:r>
+      <w:r>
+        <w:t xml:space="preserve">“Debug” and select “Release”.  This allows Visual Studio to build a release version of the </w:t>
+      </w:r>
+      <w:proofErr w:type="spellStart"/>
+      <w:r>
+        <w:t>pyd</w:t>
+      </w:r>
+      <w:proofErr w:type="spellEnd"/>
+      <w:r>
+        <w:t xml:space="preserve"> file.</w:t>
+      </w:r>
+    </w:p>
+    <w:p>
+      <w:pPr>
+        <w:pStyle w:val="ListParagraph"/>
+        <w:ind w:left="0"/>
+        <w:jc w:val="both"/>
+      </w:pPr>
+    </w:p>
+    <w:p>
+      <w:pPr>
+        <w:pStyle w:val="ListParagraph"/>
+        <w:ind w:left="0"/>
+        <w:jc w:val="both"/>
+      </w:pPr>
+      <w:r>
+        <w:lastRenderedPageBreak/>
+        <w:t>3. When “</w:t>
+      </w:r>
+      <w:proofErr w:type="spellStart"/>
+      <w:r>
+        <w:t>pyDRMSampling</w:t>
+      </w:r>
+      <w:proofErr w:type="spellEnd"/>
+      <w:r>
+        <w:t>” in the “Solution Explorer” frame is selected</w:t>
+      </w:r>
+      <w:r>
+        <w:t>,</w:t>
+      </w:r>
+      <w:r>
+        <w:t xml:space="preserve"> issue </w:t>
+      </w:r>
+      <w:proofErr w:type="spellStart"/>
+      <w:r>
+        <w:rPr>
+          <w:b/>
+        </w:rPr>
+        <w:t>Project→Properties</w:t>
+      </w:r>
+      <w:proofErr w:type="spellEnd"/>
+      <w:r>
+        <w:t xml:space="preserve"> command to bring up a “</w:t>
+      </w:r>
+      <w:proofErr w:type="spellStart"/>
+      <w:r>
+        <w:t>pyDRMSampling</w:t>
+      </w:r>
+      <w:proofErr w:type="spellEnd"/>
+      <w:r>
+        <w:t xml:space="preserve"> Property Pages” dialog.  In the left side frame, open the tree “Configuration </w:t>
+      </w:r>
+      <w:proofErr w:type="spellStart"/>
+      <w:r>
+        <w:t>Properties→C</w:t>
+      </w:r>
+      <w:proofErr w:type="spellEnd"/>
+      <w:r>
+        <w:t>/C++→General” as shown in Figure 2</w:t>
+      </w:r>
+    </w:p>
+    <w:p>
+      <w:pPr>
+        <w:pStyle w:val="ListParagraph"/>
+        <w:ind w:left="0"/>
+        <w:jc w:val="both"/>
+      </w:pPr>
+    </w:p>
+    <w:p>
+      <w:pPr>
+        <w:pStyle w:val="ListParagraph"/>
+        <w:ind w:left="0"/>
+        <w:jc w:val="both"/>
+      </w:pPr>
+      <w:r>
+        <w:rPr>
+          <w:noProof/>
+        </w:rPr>
+        <w:drawing>
+          <wp:inline distT="0" distB="0" distL="0" distR="0" wp14:anchorId="61F70526" wp14:editId="0E6C27BC">
+            <wp:extent cx="5943600" cy="4518660"/>
+            <wp:effectExtent l="0" t="0" r="0" b="0"/>
+            <wp:docPr id="13" name="Picture 13"/>
+            <wp:cNvGraphicFramePr>
+              <a:graphicFrameLocks xmlns:a="http://schemas.openxmlformats.org/drawingml/2006/main" noChangeAspect="1"/>
+            </wp:cNvGraphicFramePr>
+            <a:graphic xmlns:a="http://schemas.openxmlformats.org/drawingml/2006/main">
+              <a:graphicData uri="http://schemas.openxmlformats.org/drawingml/2006/picture">
+                <pic:pic xmlns:pic="http://schemas.openxmlformats.org/drawingml/2006/picture">
+                  <pic:nvPicPr>
+                    <pic:cNvPr id="0" name="Picture 3"/>
+                    <pic:cNvPicPr>
+                      <a:picLocks noChangeAspect="1" noChangeArrowheads="1"/>
+                    </pic:cNvPicPr>
+                  </pic:nvPicPr>
+                  <pic:blipFill>
+                    <a:blip r:embed="rId27">
+                      <a:extLst>
+                        <a:ext uri="{28A0092B-C50C-407E-A947-70E740481C1C}">
+                          <a14:useLocalDpi xmlns:a14="http://schemas.microsoft.com/office/drawing/2010/main" val="0"/>
+                        </a:ext>
+                      </a:extLst>
+                    </a:blip>
+                    <a:srcRect/>
+                    <a:stretch>
+                      <a:fillRect/>
+                    </a:stretch>
+                  </pic:blipFill>
+                  <pic:spPr bwMode="auto">
+                    <a:xfrm>
+                      <a:off x="0" y="0"/>
+                      <a:ext cx="5943600" cy="4518660"/>
+                    </a:xfrm>
+                    <a:prstGeom prst="rect">
+                      <a:avLst/>
+                    </a:prstGeom>
+                    <a:noFill/>
+                    <a:ln>
+                      <a:noFill/>
+                    </a:ln>
+                  </pic:spPr>
+                </pic:pic>
+              </a:graphicData>
+            </a:graphic>
+          </wp:inline>
+        </w:drawing>
+      </w:r>
+    </w:p>
+    <w:p>
+      <w:pPr>
+        <w:pStyle w:val="ListParagraph"/>
+        <w:ind w:left="0"/>
+        <w:jc w:val="both"/>
+      </w:pPr>
+      <w:r>
+        <w:t>Figure 2.  Project Property Configuration Dialog</w:t>
+      </w:r>
+      <w:r>
+        <w:t xml:space="preserve"> for Additional Include Directory</w:t>
+      </w:r>
+    </w:p>
+    <w:p>
+      <w:pPr>
+        <w:pStyle w:val="ListParagraph"/>
+        <w:ind w:left="0"/>
+        <w:jc w:val="both"/>
+      </w:pPr>
+    </w:p>
+    <w:p>
+      <w:pPr>
+        <w:pStyle w:val="ListParagraph"/>
+        <w:ind w:left="0"/>
+        <w:jc w:val="both"/>
+      </w:pPr>
+      <w:r>
+        <w:t xml:space="preserve">In the right frame, modify the entry for “Additional Include Directories” to the “include” directory of </w:t>
+      </w:r>
+      <w:r>
+        <w:t xml:space="preserve">the </w:t>
+      </w:r>
+      <w:r>
+        <w:t>Python 2.7 installed on the user’s computer.  Figure 2 shows the default installed folder of “C:\Python27\include”.  Next, o</w:t>
+      </w:r>
+      <w:r>
+        <w:t xml:space="preserve">pen the tree “Configuration </w:t>
+      </w:r>
+      <w:proofErr w:type="spellStart"/>
+      <w:r>
+        <w:t>Properties→</w:t>
+      </w:r>
+      <w:r>
+        <w:t>Linker</w:t>
+      </w:r>
+      <w:r>
+        <w:t>→General</w:t>
+      </w:r>
+      <w:proofErr w:type="spellEnd"/>
+      <w:r>
+        <w:t>”</w:t>
+      </w:r>
+      <w:r>
+        <w:t xml:space="preserve"> as shown in Figure 3.  </w:t>
+      </w:r>
+      <w:r>
+        <w:t>In the right frame, modify the entry for “</w:t>
+      </w:r>
+      <w:r>
+        <w:t>Additional Library</w:t>
+      </w:r>
+      <w:r>
+        <w:t xml:space="preserve"> Directories” to the “</w:t>
+      </w:r>
+      <w:r>
+        <w:t>libs</w:t>
+      </w:r>
+      <w:r>
+        <w:t>” directory of</w:t>
+      </w:r>
+      <w:r>
+        <w:t xml:space="preserve"> the</w:t>
+      </w:r>
+      <w:r>
+        <w:t xml:space="preserve"> Python 2.7 installed on the user’</w:t>
+      </w:r>
+      <w:r>
+        <w:t>s computer.  Click “OK” to close the property page dialog.</w:t>
+      </w:r>
+    </w:p>
+    <w:p>
+      <w:pPr>
+        <w:pStyle w:val="ListParagraph"/>
+        <w:ind w:left="0"/>
+        <w:jc w:val="both"/>
+      </w:pPr>
+    </w:p>
+    <w:p>
+      <w:pPr>
+        <w:pStyle w:val="ListParagraph"/>
+        <w:ind w:left="0"/>
+        <w:jc w:val="both"/>
+      </w:pPr>
+      <w:r>
+        <w:t xml:space="preserve">4. In the main window of Visual Studio, issue </w:t>
+      </w:r>
+      <w:proofErr w:type="spellStart"/>
+      <w:r>
+        <w:rPr>
+          <w:b/>
+        </w:rPr>
+        <w:t>Build</w:t>
+      </w:r>
+      <w:r>
+        <w:rPr>
+          <w:b/>
+        </w:rPr>
+        <w:t>→</w:t>
+      </w:r>
+      <w:r>
+        <w:rPr>
+          <w:b/>
+        </w:rPr>
+        <w:t>Build</w:t>
+      </w:r>
+      <w:proofErr w:type="spellEnd"/>
+      <w:r>
+        <w:rPr>
+          <w:b/>
+        </w:rPr>
+        <w:t xml:space="preserve"> Solution</w:t>
+      </w:r>
+      <w:r>
+        <w:t xml:space="preserve"> command.  The “</w:t>
+      </w:r>
+      <w:proofErr w:type="spellStart"/>
+      <w:r>
+        <w:t>pyDRMSampling.pyd</w:t>
+      </w:r>
+      <w:proofErr w:type="spellEnd"/>
+      <w:r>
+        <w:t>” file will be created and written to the “DLLs” folder.</w:t>
+      </w:r>
+    </w:p>
+    <w:p>
+      <w:pPr>
+        <w:pStyle w:val="ListParagraph"/>
+        <w:ind w:left="0"/>
+        <w:jc w:val="both"/>
+      </w:pPr>
+      <w:r>
+        <w:rPr>
+          <w:noProof/>
+        </w:rPr>
+        <w:lastRenderedPageBreak/>
+        <w:drawing>
+          <wp:inline distT="0" distB="0" distL="0" distR="0" wp14:anchorId="5CE243EF" wp14:editId="297F8E77">
+            <wp:extent cx="5943600" cy="4526280"/>
+            <wp:effectExtent l="0" t="0" r="0" b="7620"/>
+            <wp:docPr id="14" name="Picture 14"/>
+            <wp:cNvGraphicFramePr>
+              <a:graphicFrameLocks xmlns:a="http://schemas.openxmlformats.org/drawingml/2006/main" noChangeAspect="1"/>
+            </wp:cNvGraphicFramePr>
+            <a:graphic xmlns:a="http://schemas.openxmlformats.org/drawingml/2006/main">
+              <a:graphicData uri="http://schemas.openxmlformats.org/drawingml/2006/picture">
+                <pic:pic xmlns:pic="http://schemas.openxmlformats.org/drawingml/2006/picture">
+                  <pic:nvPicPr>
+                    <pic:cNvPr id="0" name="Picture 4"/>
+                    <pic:cNvPicPr>
+                      <a:picLocks noChangeAspect="1" noChangeArrowheads="1"/>
+                    </pic:cNvPicPr>
+                  </pic:nvPicPr>
+                  <pic:blipFill>
+                    <a:blip r:embed="rId28">
+                      <a:extLst>
+                        <a:ext uri="{28A0092B-C50C-407E-A947-70E740481C1C}">
+                          <a14:useLocalDpi xmlns:a14="http://schemas.microsoft.com/office/drawing/2010/main" val="0"/>
+                        </a:ext>
+                      </a:extLst>
+                    </a:blip>
+                    <a:srcRect/>
+                    <a:stretch>
+                      <a:fillRect/>
+                    </a:stretch>
+                  </pic:blipFill>
+                  <pic:spPr bwMode="auto">
+                    <a:xfrm>
+                      <a:off x="0" y="0"/>
+                      <a:ext cx="5943600" cy="4526280"/>
+                    </a:xfrm>
+                    <a:prstGeom prst="rect">
+                      <a:avLst/>
+                    </a:prstGeom>
+                    <a:noFill/>
+                    <a:ln>
+                      <a:noFill/>
+                    </a:ln>
+                  </pic:spPr>
+                </pic:pic>
+              </a:graphicData>
+            </a:graphic>
+          </wp:inline>
+        </w:drawing>
+      </w:r>
+    </w:p>
+    <w:p>
+      <w:pPr>
+        <w:pStyle w:val="ListParagraph"/>
+        <w:ind w:left="0"/>
+        <w:jc w:val="both"/>
+      </w:pPr>
+      <w:r>
+        <w:t xml:space="preserve">Figure 3.  </w:t>
+      </w:r>
+      <w:r>
+        <w:t>Project Property Configuration Dialog</w:t>
+      </w:r>
+      <w:r>
+        <w:t xml:space="preserve"> for Additional Library</w:t>
+      </w:r>
+      <w:r>
+        <w:t xml:space="preserve"> Directory</w:t>
+      </w:r>
+    </w:p>
+    <w:p>
+      <w:pPr>
+        <w:pStyle w:val="ListParagraph"/>
+        <w:ind w:left="0"/>
+        <w:jc w:val="both"/>
+      </w:pPr>
+    </w:p>
+    <w:p>
+      <w:pPr>
+        <w:pStyle w:val="ListParagraph"/>
+        <w:ind w:left="0"/>
+        <w:jc w:val="both"/>
+      </w:pPr>
+      <w:r>
+        <w:t xml:space="preserve">Please repeat Steps 1-4 to open the </w:t>
+      </w:r>
+      <w:r>
+        <w:t>“</w:t>
+      </w:r>
+      <w:r>
+        <w:t>pyDRMTraining</w:t>
+      </w:r>
+      <w:r>
+        <w:t>.sln”</w:t>
+      </w:r>
+      <w:r>
+        <w:t xml:space="preserve"> and build the “</w:t>
+      </w:r>
+      <w:proofErr w:type="spellStart"/>
+      <w:r>
+        <w:t>pyDRMTraining.pyd</w:t>
+      </w:r>
+      <w:proofErr w:type="spellEnd"/>
+      <w:r>
+        <w:t>” file.</w:t>
+      </w:r>
+    </w:p>
+    <w:p>
+      <w:pPr>
+        <w:pStyle w:val="ListParagraph"/>
+        <w:ind w:left="0"/>
+        <w:jc w:val="both"/>
+      </w:pPr>
+    </w:p>
+    <w:p>
+      <w:pPr>
+        <w:pStyle w:val="ListParagraph"/>
+        <w:ind w:left="0"/>
+        <w:jc w:val="both"/>
+      </w:pPr>
+      <w:r>
+        <w:t xml:space="preserve">Please also install </w:t>
+      </w:r>
+      <w:proofErr w:type="spellStart"/>
+      <w:r>
+        <w:t>SimSinter</w:t>
+      </w:r>
+      <w:proofErr w:type="spellEnd"/>
+      <w:r>
+        <w:t xml:space="preserve"> and ACM as described in Section 3.1.</w:t>
+      </w:r>
+    </w:p>
+    <w:p>
+      <w:pPr>
+        <w:pStyle w:val="ListParagraph"/>
+        <w:ind w:left="0"/>
+        <w:jc w:val="both"/>
+      </w:pPr>
+    </w:p>
+    <w:p>
+      <w:pPr>
+        <w:jc w:val="both"/>
+      </w:pPr>
+      <w:r>
+        <w:t>The main program</w:t>
+      </w:r>
+      <w:r>
+        <w:t xml:space="preserve"> for D-RM Builder</w:t>
+      </w:r>
+      <w:r>
+        <w:t xml:space="preserve"> is</w:t>
+      </w:r>
+      <w:r>
+        <w:t xml:space="preserve"> written in Python using </w:t>
+      </w:r>
+      <w:proofErr w:type="spellStart"/>
+      <w:r>
         <w:t>PySide</w:t>
       </w:r>
       <w:proofErr w:type="spellEnd"/>
       <w:r>
-        <w:t xml:space="preserve"> for GUI</w:t>
+        <w:t xml:space="preserve"> libraries </w:t>
+      </w:r>
+      <w:r>
+        <w:t>or GUI</w:t>
       </w:r>
       <w:r>
         <w:t>.</w:t>
       </w:r>
       <w:r>
-        <w:t xml:space="preserve">  “main_dymbuiler.py” contains a main function which calls other Python code in “</w:t>
+        <w:t xml:space="preserve">  “</w:t>
+      </w:r>
+      <w:r>
+        <w:t>main_dr</w:t>
+      </w:r>
+      <w:r>
+        <w:t xml:space="preserve">mbuiler.py” contains a main function which calls other Python code in </w:t>
+      </w:r>
+      <w:r>
+        <w:t xml:space="preserve">the </w:t>
+      </w:r>
+      <w:r>
+        <w:t>“</w:t>
       </w:r>
       <w:proofErr w:type="spellStart"/>
       <w:r>
@@ -3042,7 +3670,10 @@
         <w:t>” and “framework”</w:t>
       </w:r>
       <w:r>
-        <w:t xml:space="preserve"> directories.  Python’s py2exe library is used to create the binary distribution files.  To create a distribution, run the following command in DOS prompt at the main source code directory:</w:t>
+        <w:t xml:space="preserve"> directories.  </w:t>
+      </w:r>
+      <w:r>
+        <w:t>With Python 2.7 installed, the user can simply the following command in a DOS window to launch D-RM Builder:</w:t>
       </w:r>
     </w:p>
     <w:p>
@@ -3054,8 +3685,13 @@
       <w:pPr>
         <w:jc w:val="both"/>
       </w:pPr>
-      <w:r>
-        <w:t>Python setup.py py2exe</w:t>
+      <w:proofErr w:type="gramStart"/>
+      <w:r>
+        <w:t>python</w:t>
+      </w:r>
+      <w:proofErr w:type="gramEnd"/>
+      <w:r>
+        <w:t xml:space="preserve"> main_drmbuilder.py</w:t>
       </w:r>
     </w:p>
     <w:p>
@@ -3068,35 +3704,10 @@
         <w:jc w:val="both"/>
       </w:pPr>
       <w:r>
-        <w:t>It will create a folder named “build” and a folder name “</w:t>
-      </w:r>
-      <w:proofErr w:type="spellStart"/>
-      <w:r>
-        <w:t>dist</w:t>
-      </w:r>
-      <w:proofErr w:type="spellEnd"/>
-      <w:r>
-        <w:t>”</w:t>
-      </w:r>
-      <w:r>
-        <w:t xml:space="preserve">.  The files in </w:t>
-      </w:r>
-      <w:r>
-        <w:t>the “</w:t>
-      </w:r>
-      <w:proofErr w:type="spellStart"/>
-      <w:r>
-        <w:t>dist</w:t>
-      </w:r>
-      <w:proofErr w:type="spellEnd"/>
-      <w:r>
-        <w:t>” folder are the f</w:t>
-      </w:r>
-      <w:r>
-        <w:t>iles that need to be installed on</w:t>
-      </w:r>
-      <w:r>
-        <w:t xml:space="preserve"> end user’s computer. The executable program to launch D-RM Builder is “main_drmbuilder.exe”.  It is strongly recommended that those files be wrapped in an installer with user’s manual and examples in the “docs” and “examples” folders.  The Microsoft installer file for the current version “DRMBuilderSetup.msi” is provided for this initial open source release.</w:t>
+        <w:t>The main window of D-RM Builder as shown in Figure 4 displays.  This verifies that D-RM Builder is installed correctly for the developer.</w:t>
+      </w:r>
+      <w:r>
+        <w:t xml:space="preserve">  Note: Initial configuration process might be needed as described in Section 4.</w:t>
       </w:r>
     </w:p>
     <w:p>
@@ -3106,189 +3717,15 @@
     </w:p>
     <w:p>
       <w:pPr>
-        <w:pStyle w:val="Heading2"/>
-      </w:pPr>
-      <w:bookmarkStart w:id="12" w:name="_Toc333225022"/>
-      <w:bookmarkStart w:id="13" w:name="_Toc509319264"/>
-      <w:r>
-        <w:t>Product Installation</w:t>
-      </w:r>
-      <w:bookmarkEnd w:id="12"/>
-      <w:bookmarkEnd w:id="13"/>
-    </w:p>
-    <w:p>
-      <w:pPr>
-        <w:jc w:val="both"/>
-      </w:pPr>
-      <w:r>
-        <w:t>For end users, simply run the provided Windows installer “DRMBuilderSetup.msi”.  Follow the instructions of the installer to complete the installation process.  It is required that the user accept the license agreement display</w:t>
-      </w:r>
-      <w:r>
-        <w:t>ed</w:t>
-      </w:r>
-      <w:r>
-        <w:t xml:space="preserve"> in one of the dial</w:t>
-      </w:r>
-      <w:r>
-        <w:t>og window.  The user also has the</w:t>
-      </w:r>
-      <w:r>
-        <w:t xml:space="preserve"> option to install the program in a user specified directory.  The default directory is “C:\Program Files (x86)\CCSI\</w:t>
-      </w:r>
-      <w:proofErr w:type="spellStart"/>
-      <w:r>
-        <w:t>DRMBuilder</w:t>
-      </w:r>
-      <w:proofErr w:type="spellEnd"/>
-      <w:r>
-        <w:t>”.</w:t>
-      </w:r>
-      <w:r>
-        <w:t xml:space="preserve">  It also creates a shortcut on user’s desk top and adds the program to Windows’ “Start” menu.</w:t>
-      </w:r>
-    </w:p>
-    <w:p>
-      <w:pPr>
-        <w:jc w:val="both"/>
-      </w:pPr>
-    </w:p>
-    <w:p>
-      <w:pPr>
-        <w:pStyle w:val="Heading1"/>
-      </w:pPr>
-      <w:bookmarkStart w:id="14" w:name="_Toc509319265"/>
-      <w:r>
-        <w:t>Installation Test</w:t>
-      </w:r>
-      <w:bookmarkEnd w:id="14"/>
-      <w:r>
-        <w:t xml:space="preserve">  </w:t>
-      </w:r>
-    </w:p>
-    <w:p>
-      <w:pPr>
-        <w:jc w:val="both"/>
-        <w:rPr>
-          <w:color w:val="000000"/>
-        </w:rPr>
-      </w:pPr>
-      <w:r>
-        <w:t>Simply click the shortcut on user’s desktop or Window’s start menu.  Whe</w:t>
-      </w:r>
-      <w:r>
-        <w:t>n the D-RM Builder is run for</w:t>
-      </w:r>
-      <w:r>
-        <w:t xml:space="preserve"> the first time, it will create a configuration file “config.txt” in the “C:\</w:t>
-      </w:r>
-      <w:proofErr w:type="spellStart"/>
-      <w:r>
-        <w:t>ProgramData</w:t>
-      </w:r>
-      <w:proofErr w:type="spellEnd"/>
-      <w:r>
-        <w:t>\CCIS\</w:t>
-      </w:r>
-      <w:proofErr w:type="spellStart"/>
-      <w:r>
-        <w:t>DRMBuilder</w:t>
-      </w:r>
-      <w:proofErr w:type="spellEnd"/>
-      <w:r>
-        <w:t xml:space="preserve">” folder.  The configuration file contains the full path of the </w:t>
-      </w:r>
-      <w:proofErr w:type="spellStart"/>
-      <w:r>
-        <w:t>SimSinter’s</w:t>
-      </w:r>
-      <w:proofErr w:type="spellEnd"/>
-      <w:r>
-        <w:t xml:space="preserve"> installation directory.  If </w:t>
-      </w:r>
-      <w:proofErr w:type="spellStart"/>
-      <w:r>
-        <w:t>SimSinter</w:t>
-      </w:r>
-      <w:proofErr w:type="spellEnd"/>
-      <w:r>
-        <w:t xml:space="preserve"> is installed in its default direction at “C:\Program Files (x86)\CCSI\</w:t>
-      </w:r>
-      <w:proofErr w:type="spellStart"/>
-      <w:r>
-        <w:t>SimSinter</w:t>
-      </w:r>
-      <w:proofErr w:type="spellEnd"/>
-      <w:r>
-        <w:t xml:space="preserve">”, the “config.txt” </w:t>
-      </w:r>
-      <w:r>
-        <w:t xml:space="preserve">will </w:t>
-      </w:r>
-      <w:r>
-        <w:t xml:space="preserve">be created automatically.  Otherwise, the user needs to browse to </w:t>
-      </w:r>
-      <w:proofErr w:type="spellStart"/>
-      <w:r>
-        <w:t>SimSinster’s</w:t>
-      </w:r>
-      <w:proofErr w:type="spellEnd"/>
-      <w:r>
-        <w:t xml:space="preserve"> installation directory.  If </w:t>
-      </w:r>
-      <w:proofErr w:type="spellStart"/>
-      <w:r>
-        <w:t>SimSinter</w:t>
-      </w:r>
-      <w:proofErr w:type="spellEnd"/>
-      <w:r>
-        <w:t xml:space="preserve"> is not installed, the user needs </w:t>
-      </w:r>
-      <w:r>
+        <w:jc w:val="center"/>
+      </w:pPr>
+      <w:r>
+        <w:rPr>
+          <w:noProof/>
+        </w:rPr>
         <w:lastRenderedPageBreak/>
-        <w:t xml:space="preserve">to install it first and configure its path next time D-RM Builder is launched.  D-RM Builder will exit if </w:t>
-      </w:r>
-      <w:proofErr w:type="spellStart"/>
-      <w:r>
-        <w:t>SimSinter</w:t>
-      </w:r>
-      <w:proofErr w:type="spellEnd"/>
-      <w:r>
-        <w:t xml:space="preserve"> is not installed.  If both </w:t>
-      </w:r>
-      <w:proofErr w:type="spellStart"/>
-      <w:r>
-        <w:t>SimSinter</w:t>
-      </w:r>
-      <w:proofErr w:type="spellEnd"/>
-      <w:r>
-        <w:t xml:space="preserve"> and D-RM Builder</w:t>
-      </w:r>
-      <w:r>
-        <w:t xml:space="preserve"> are installed and configured correctly.  The main window of D-RM Builder displays as shown in Figure 1.</w:t>
-      </w:r>
-      <w:r>
-        <w:t xml:space="preserve">  Once configured, D-RM Builder will not ask for the location of </w:t>
-      </w:r>
-      <w:proofErr w:type="spellStart"/>
-      <w:r>
-        <w:t>SimSinter</w:t>
-      </w:r>
-      <w:proofErr w:type="spellEnd"/>
-      <w:r>
-        <w:t xml:space="preserve"> when it is launched next time.</w:t>
-      </w:r>
-    </w:p>
-    <w:p/>
-    <w:p>
-      <w:pPr>
-        <w:jc w:val="center"/>
-      </w:pPr>
-      <w:r>
-        <w:rPr>
-          <w:noProof/>
-        </w:rPr>
         <w:drawing>
-          <wp:inline distT="0" distB="0" distL="0" distR="0" wp14:anchorId="311FC13F" wp14:editId="34061553">
+          <wp:inline distT="0" distB="0" distL="0" distR="0" wp14:anchorId="1DD120F8" wp14:editId="7AEA8D14">
             <wp:extent cx="5943600" cy="3794760"/>
             <wp:effectExtent l="0" t="0" r="0" b="0"/>
             <wp:docPr id="1" name="Picture 1"/>
@@ -3305,7 +3742,7 @@
                     </pic:cNvPicPr>
                   </pic:nvPicPr>
                   <pic:blipFill>
-                    <a:blip r:embed="rId26">
+                    <a:blip r:embed="rId29">
                       <a:extLst>
                         <a:ext uri="{28A0092B-C50C-407E-A947-70E740481C1C}">
                           <a14:useLocalDpi xmlns:a14="http://schemas.microsoft.com/office/drawing/2010/main" val="0"/>
@@ -3342,10 +3779,337 @@
         <w:jc w:val="center"/>
       </w:pPr>
       <w:r>
-        <w:t>Figure 1.  D-RM Builder Main Window</w:t>
+        <w:t>Figure 4</w:t>
+      </w:r>
+      <w:r>
+        <w:t>.  D-RM Builder Main Window</w:t>
+      </w:r>
+    </w:p>
+    <w:p>
+      <w:pPr>
+        <w:jc w:val="both"/>
+      </w:pPr>
+    </w:p>
+    <w:p>
+      <w:pPr>
+        <w:pStyle w:val="Heading2"/>
+        <w:numPr>
+          <w:ilvl w:val="0"/>
+          <w:numId w:val="0"/>
+        </w:numPr>
+      </w:pPr>
+      <w:r>
+        <w:t>3.2.1 Build Distribution Package for D-RM Builder</w:t>
+      </w:r>
+    </w:p>
+    <w:p>
+      <w:pPr>
+        <w:jc w:val="both"/>
+      </w:pPr>
+    </w:p>
+    <w:p>
+      <w:pPr>
+        <w:jc w:val="both"/>
+      </w:pPr>
+      <w:r>
+        <w:t xml:space="preserve">A developer can use </w:t>
+      </w:r>
+      <w:r>
+        <w:t xml:space="preserve">Python’s py2exe </w:t>
+      </w:r>
+      <w:r>
+        <w:t>utility to</w:t>
+      </w:r>
+      <w:r>
+        <w:t xml:space="preserve"> create the binary distribution files</w:t>
+      </w:r>
+      <w:r>
+        <w:t xml:space="preserve"> for end users</w:t>
+      </w:r>
+      <w:r>
+        <w:t>.  To create a distribution, run the following command in DOS prompt at the main source code directory:</w:t>
+      </w:r>
+    </w:p>
+    <w:p>
+      <w:pPr>
+        <w:jc w:val="both"/>
+      </w:pPr>
+    </w:p>
+    <w:p>
+      <w:pPr>
+        <w:jc w:val="both"/>
+      </w:pPr>
+      <w:proofErr w:type="gramStart"/>
+      <w:r>
+        <w:t>p</w:t>
+      </w:r>
+      <w:r>
+        <w:t>ython</w:t>
+      </w:r>
+      <w:proofErr w:type="gramEnd"/>
+      <w:r>
+        <w:t xml:space="preserve"> setup.py py2exe</w:t>
+      </w:r>
+    </w:p>
+    <w:p>
+      <w:pPr>
+        <w:jc w:val="both"/>
+      </w:pPr>
+    </w:p>
+    <w:p>
+      <w:pPr>
+        <w:jc w:val="both"/>
+      </w:pPr>
+      <w:r>
+        <w:t>It will create a folder named “build” and a folder name</w:t>
+      </w:r>
+      <w:r>
+        <w:t>d</w:t>
+      </w:r>
+      <w:r>
+        <w:t xml:space="preserve"> “</w:t>
+      </w:r>
+      <w:proofErr w:type="spellStart"/>
+      <w:r>
+        <w:t>dist</w:t>
+      </w:r>
+      <w:proofErr w:type="spellEnd"/>
+      <w:r>
+        <w:t>”</w:t>
+      </w:r>
+      <w:r>
+        <w:t xml:space="preserve">.  The files in </w:t>
+      </w:r>
+      <w:r>
+        <w:t>the “</w:t>
+      </w:r>
+      <w:proofErr w:type="spellStart"/>
+      <w:r>
+        <w:t>dist</w:t>
+      </w:r>
+      <w:proofErr w:type="spellEnd"/>
+      <w:r>
+        <w:t>” folder are the f</w:t>
+      </w:r>
+      <w:r>
+        <w:t>iles that need to be installed on</w:t>
+      </w:r>
+      <w:r>
+        <w:t xml:space="preserve"> end user’s computer. The executable program to launch D-RM Builder is “main_drmbuilder.exe”.  It is strongly recommended that those files be wrapped in an installer with user’s manual and examples in the “docs” and “examples” folders.  The Microsoft installer file for the current version “DRMBuilderSetup.msi” is provided for this initial open source release.</w:t>
+      </w:r>
+    </w:p>
+    <w:p>
+      <w:pPr>
+        <w:jc w:val="both"/>
+      </w:pPr>
+    </w:p>
+    <w:p>
+      <w:pPr>
+        <w:pStyle w:val="Heading2"/>
+      </w:pPr>
+      <w:bookmarkStart w:id="11" w:name="_Toc333225022"/>
+      <w:bookmarkStart w:id="12" w:name="_Toc509319264"/>
+      <w:r>
+        <w:t>Product Installation</w:t>
+      </w:r>
+      <w:bookmarkEnd w:id="11"/>
+      <w:bookmarkEnd w:id="12"/>
+      <w:r>
+        <w:t xml:space="preserve"> (for End Users)</w:t>
+      </w:r>
+    </w:p>
+    <w:p>
+      <w:pPr>
+        <w:jc w:val="both"/>
+      </w:pPr>
+      <w:r>
+        <w:t>For end users, simply run the provided Windows installer “DRMBuilderSetup.msi”.  Follow the instructions of the installer to complete the installation process.  It is required that the user accept the license agreement display</w:t>
+      </w:r>
+      <w:r>
+        <w:t>ed</w:t>
+      </w:r>
+      <w:r>
+        <w:t xml:space="preserve"> in one of the dial</w:t>
+      </w:r>
+      <w:r>
+        <w:t>og window.  The user also has the</w:t>
+      </w:r>
+      <w:r>
+        <w:t xml:space="preserve"> option to install the program in a user specified directory.  The default directory is “C:\Program Files (x86)\CCSI\</w:t>
+      </w:r>
+      <w:proofErr w:type="spellStart"/>
+      <w:r>
+        <w:t>DRMBuilder</w:t>
+      </w:r>
+      <w:proofErr w:type="spellEnd"/>
+      <w:r>
+        <w:t>”.</w:t>
+      </w:r>
+      <w:r>
+        <w:t xml:space="preserve">  It also cr</w:t>
+      </w:r>
+      <w:r>
+        <w:t xml:space="preserve">eates a shortcut on </w:t>
+      </w:r>
+      <w:proofErr w:type="gramStart"/>
+      <w:r>
+        <w:t>user’s</w:t>
+      </w:r>
+      <w:proofErr w:type="gramEnd"/>
+      <w:r>
+        <w:t xml:space="preserve"> desk</w:t>
+      </w:r>
+      <w:r>
+        <w:t xml:space="preserve">top and adds the </w:t>
+      </w:r>
+      <w:r>
+        <w:t xml:space="preserve">D-RM Builder </w:t>
+      </w:r>
+      <w:r>
+        <w:lastRenderedPageBreak/>
+        <w:t>program to Windows’ “Start” menu.</w:t>
+      </w:r>
+      <w:r>
+        <w:t xml:space="preserve">  Note: An end user does not need to install Python 2.7 and other Python packages.</w:t>
+      </w:r>
+      <w:bookmarkStart w:id="13" w:name="_GoBack"/>
+      <w:bookmarkEnd w:id="13"/>
+    </w:p>
+    <w:p>
+      <w:pPr>
+        <w:jc w:val="both"/>
+      </w:pPr>
+    </w:p>
+    <w:p>
+      <w:pPr>
+        <w:pStyle w:val="Heading1"/>
+      </w:pPr>
+      <w:bookmarkStart w:id="14" w:name="_Toc509319265"/>
+      <w:r>
+        <w:t>Installation Test</w:t>
+      </w:r>
+      <w:bookmarkEnd w:id="14"/>
+      <w:r>
+        <w:t xml:space="preserve">  </w:t>
+      </w:r>
+    </w:p>
+    <w:p>
+      <w:pPr>
+        <w:jc w:val="both"/>
+        <w:rPr>
+          <w:color w:val="000000"/>
+        </w:rPr>
+      </w:pPr>
+      <w:r>
+        <w:t>Simply click the shortcut on user’s desktop or Window’s start menu.  Whe</w:t>
+      </w:r>
+      <w:r>
+        <w:t>n the D-RM Builder is run for</w:t>
+      </w:r>
+      <w:r>
+        <w:t xml:space="preserve"> the first time, it will create a configuration file “config.txt” in the “C:\</w:t>
+      </w:r>
+      <w:proofErr w:type="spellStart"/>
+      <w:r>
+        <w:t>ProgramData</w:t>
+      </w:r>
+      <w:proofErr w:type="spellEnd"/>
+      <w:r>
+        <w:t>\CCIS\</w:t>
+      </w:r>
+      <w:proofErr w:type="spellStart"/>
+      <w:r>
+        <w:t>DRMBuilder</w:t>
+      </w:r>
+      <w:proofErr w:type="spellEnd"/>
+      <w:r>
+        <w:t xml:space="preserve">” folder.  The configuration file contains the full path of the </w:t>
+      </w:r>
+      <w:proofErr w:type="spellStart"/>
+      <w:r>
+        <w:t>SimSinter’s</w:t>
+      </w:r>
+      <w:proofErr w:type="spellEnd"/>
+      <w:r>
+        <w:t xml:space="preserve"> installation directory.  If </w:t>
+      </w:r>
+      <w:proofErr w:type="spellStart"/>
+      <w:r>
+        <w:t>SimSinter</w:t>
+      </w:r>
+      <w:proofErr w:type="spellEnd"/>
+      <w:r>
+        <w:t xml:space="preserve"> is installed in its default direction at “C:\Program Files (x86)\CCSI\</w:t>
+      </w:r>
+      <w:proofErr w:type="spellStart"/>
+      <w:r>
+        <w:t>SimSinter</w:t>
+      </w:r>
+      <w:proofErr w:type="spellEnd"/>
+      <w:r>
+        <w:t xml:space="preserve">”, the “config.txt” </w:t>
+      </w:r>
+      <w:r>
+        <w:t xml:space="preserve">will </w:t>
+      </w:r>
+      <w:r>
+        <w:t xml:space="preserve">be created automatically.  Otherwise, the user needs to browse to </w:t>
+      </w:r>
+      <w:proofErr w:type="spellStart"/>
+      <w:r>
+        <w:t>SimSinster’s</w:t>
+      </w:r>
+      <w:proofErr w:type="spellEnd"/>
+      <w:r>
+        <w:t xml:space="preserve"> installation directory.  If </w:t>
+      </w:r>
+      <w:proofErr w:type="spellStart"/>
+      <w:r>
+        <w:t>SimSinter</w:t>
+      </w:r>
+      <w:proofErr w:type="spellEnd"/>
+      <w:r>
+        <w:t xml:space="preserve"> is not installed, the user needs to install it first and configure its path next time D-RM Builder is launched.  D-RM Builder will exit if </w:t>
+      </w:r>
+      <w:proofErr w:type="spellStart"/>
+      <w:r>
+        <w:t>SimSinter</w:t>
+      </w:r>
+      <w:proofErr w:type="spellEnd"/>
+      <w:r>
+        <w:t xml:space="preserve"> is not installed.  If both </w:t>
+      </w:r>
+      <w:proofErr w:type="spellStart"/>
+      <w:r>
+        <w:t>SimSinter</w:t>
+      </w:r>
+      <w:proofErr w:type="spellEnd"/>
+      <w:r>
+        <w:t xml:space="preserve"> and D-RM Builder</w:t>
+      </w:r>
+      <w:r>
+        <w:t xml:space="preserve"> are installed and configured correctly.  The main window of D-RM Builder displays as shown in Figure </w:t>
+      </w:r>
+      <w:r>
+        <w:t>4</w:t>
+      </w:r>
+      <w:r>
+        <w:t>.</w:t>
+      </w:r>
+      <w:r>
+        <w:t xml:space="preserve">  Once configured, D-RM Builder will not ask for the location of </w:t>
+      </w:r>
+      <w:proofErr w:type="spellStart"/>
+      <w:r>
+        <w:t>SimSinter</w:t>
+      </w:r>
+      <w:proofErr w:type="spellEnd"/>
+      <w:r>
+        <w:t xml:space="preserve"> when it is launched next time.</w:t>
       </w:r>
     </w:p>
     <w:p/>
+    <w:p/>
     <w:p>
       <w:pPr>
         <w:pStyle w:val="Heading1"/>
@@ -3390,7 +4154,7 @@
       <w:r>
         <w:t xml:space="preserve">Contact </w:t>
       </w:r>
-      <w:hyperlink r:id="rId27" w:history="1">
+      <w:hyperlink r:id="rId30" w:history="1">
         <w:r>
           <w:rPr>
             <w:rStyle w:val="Hyperlink"/>
@@ -3439,7 +4203,7 @@
       </w:r>
     </w:p>
     <w:p>
-      <w:hyperlink r:id="rId28" w:history="1">
+      <w:hyperlink r:id="rId31" w:history="1">
         <w:r>
           <w:rPr>
             <w:rStyle w:val="Hyperlink"/>
@@ -3462,7 +4226,7 @@
       </w:pPr>
     </w:p>
     <w:sectPr>
-      <w:footerReference w:type="default" r:id="rId29"/>
+      <w:footerReference w:type="default" r:id="rId32"/>
       <w:pgSz w:w="12240" w:h="15840"/>
       <w:pgMar w:top="1440" w:right="1440" w:bottom="1440" w:left="1440" w:header="720" w:footer="720" w:gutter="0"/>
       <w:pgNumType w:start="1"/>
@@ -3635,7 +4399,7 @@
             <w:sz w:val="20"/>
             <w:szCs w:val="20"/>
           </w:rPr>
-          <w:t>3</w:t>
+          <w:t>6</w:t>
         </w:r>
         <w:r>
           <w:rPr>
@@ -3743,6 +4507,95 @@
 <file path=word/numbering.xml><?xml version="1.0" encoding="utf-8"?>
 <w:numbering xmlns:wpc="http://schemas.microsoft.com/office/word/2010/wordprocessingCanvas" xmlns:mc="http://schemas.openxmlformats.org/markup-compatibility/2006" xmlns:o="urn:schemas-microsoft-com:office:office" xmlns:r="http://schemas.openxmlformats.org/officeDocument/2006/relationships" xmlns:m="http://schemas.openxmlformats.org/officeDocument/2006/math" xmlns:v="urn:schemas-microsoft-com:vml" xmlns:wp14="http://schemas.microsoft.com/office/word/2010/wordprocessingDrawing" xmlns:wp="http://schemas.openxmlformats.org/drawingml/2006/wordprocessingDrawing" xmlns:w10="urn:schemas-microsoft-com:office:word" xmlns:w="http://schemas.openxmlformats.org/wordprocessingml/2006/main" xmlns:w14="http://schemas.microsoft.com/office/word/2010/wordml" xmlns:w15="http://schemas.microsoft.com/office/word/2012/wordml" xmlns:wpg="http://schemas.microsoft.com/office/word/2010/wordprocessingGroup" xmlns:wpi="http://schemas.microsoft.com/office/word/2010/wordprocessingInk" xmlns:wne="http://schemas.microsoft.com/office/word/2006/wordml" xmlns:wps="http://schemas.microsoft.com/office/word/2010/wordprocessingShape" mc:Ignorable="w14 w15 wp14">
   <w:abstractNum w:abstractNumId="0" w15:restartNumberingAfterBreak="0">
+    <w:nsid w:val="0002740C"/>
+    <w:multiLevelType w:val="hybridMultilevel"/>
+    <w:tmpl w:val="2204653E"/>
+    <w:lvl w:ilvl="0" w:tplc="0409000F">
+      <w:start w:val="1"/>
+      <w:numFmt w:val="decimal"/>
+      <w:lvlText w:val="%1."/>
+      <w:lvlJc w:val="left"/>
+      <w:pPr>
+        <w:ind w:left="720" w:hanging="360"/>
+      </w:pPr>
+      <w:rPr>
+        <w:rFonts w:hint="default"/>
+      </w:rPr>
+    </w:lvl>
+    <w:lvl w:ilvl="1" w:tplc="04090019" w:tentative="1">
+      <w:start w:val="1"/>
+      <w:numFmt w:val="lowerLetter"/>
+      <w:lvlText w:val="%2."/>
+      <w:lvlJc w:val="left"/>
+      <w:pPr>
+        <w:ind w:left="1440" w:hanging="360"/>
+      </w:pPr>
+    </w:lvl>
+    <w:lvl w:ilvl="2" w:tplc="0409001B" w:tentative="1">
+      <w:start w:val="1"/>
+      <w:numFmt w:val="lowerRoman"/>
+      <w:lvlText w:val="%3."/>
+      <w:lvlJc w:val="right"/>
+      <w:pPr>
+        <w:ind w:left="2160" w:hanging="180"/>
+      </w:pPr>
+    </w:lvl>
+    <w:lvl w:ilvl="3" w:tplc="0409000F" w:tentative="1">
+      <w:start w:val="1"/>
+      <w:numFmt w:val="decimal"/>
+      <w:lvlText w:val="%4."/>
+      <w:lvlJc w:val="left"/>
+      <w:pPr>
+        <w:ind w:left="2880" w:hanging="360"/>
+      </w:pPr>
+    </w:lvl>
+    <w:lvl w:ilvl="4" w:tplc="04090019" w:tentative="1">
+      <w:start w:val="1"/>
+      <w:numFmt w:val="lowerLetter"/>
+      <w:lvlText w:val="%5."/>
+      <w:lvlJc w:val="left"/>
+      <w:pPr>
+        <w:ind w:left="3600" w:hanging="360"/>
+      </w:pPr>
+    </w:lvl>
+    <w:lvl w:ilvl="5" w:tplc="0409001B" w:tentative="1">
+      <w:start w:val="1"/>
+      <w:numFmt w:val="lowerRoman"/>
+      <w:lvlText w:val="%6."/>
+      <w:lvlJc w:val="right"/>
+      <w:pPr>
+        <w:ind w:left="4320" w:hanging="180"/>
+      </w:pPr>
+    </w:lvl>
+    <w:lvl w:ilvl="6" w:tplc="0409000F" w:tentative="1">
+      <w:start w:val="1"/>
+      <w:numFmt w:val="decimal"/>
+      <w:lvlText w:val="%7."/>
+      <w:lvlJc w:val="left"/>
+      <w:pPr>
+        <w:ind w:left="5040" w:hanging="360"/>
+      </w:pPr>
+    </w:lvl>
+    <w:lvl w:ilvl="7" w:tplc="04090019" w:tentative="1">
+      <w:start w:val="1"/>
+      <w:numFmt w:val="lowerLetter"/>
+      <w:lvlText w:val="%8."/>
+      <w:lvlJc w:val="left"/>
+      <w:pPr>
+        <w:ind w:left="5760" w:hanging="360"/>
+      </w:pPr>
+    </w:lvl>
+    <w:lvl w:ilvl="8" w:tplc="0409001B" w:tentative="1">
+      <w:start w:val="1"/>
+      <w:numFmt w:val="lowerRoman"/>
+      <w:lvlText w:val="%9."/>
+      <w:lvlJc w:val="right"/>
+      <w:pPr>
+        <w:ind w:left="6480" w:hanging="180"/>
+      </w:pPr>
+    </w:lvl>
+  </w:abstractNum>
+  <w:abstractNum w:abstractNumId="1" w15:restartNumberingAfterBreak="0">
     <w:nsid w:val="01F01611"/>
     <w:multiLevelType w:val="multilevel"/>
     <w:tmpl w:val="898AF4A2"/>
@@ -3831,7 +4684,7 @@
       </w:pPr>
     </w:lvl>
   </w:abstractNum>
-  <w:abstractNum w:abstractNumId="1" w15:restartNumberingAfterBreak="0">
+  <w:abstractNum w:abstractNumId="2" w15:restartNumberingAfterBreak="0">
     <w:nsid w:val="0905436E"/>
     <w:multiLevelType w:val="hybridMultilevel"/>
     <w:tmpl w:val="4428493C"/>
@@ -3922,7 +4775,7 @@
       </w:pPr>
     </w:lvl>
   </w:abstractNum>
-  <w:abstractNum w:abstractNumId="2" w15:restartNumberingAfterBreak="0">
+  <w:abstractNum w:abstractNumId="3" w15:restartNumberingAfterBreak="0">
     <w:nsid w:val="0A2C7A24"/>
     <w:multiLevelType w:val="hybridMultilevel"/>
     <w:tmpl w:val="A82622D6"/>
@@ -4036,7 +4889,7 @@
       </w:rPr>
     </w:lvl>
   </w:abstractNum>
-  <w:abstractNum w:abstractNumId="3" w15:restartNumberingAfterBreak="0">
+  <w:abstractNum w:abstractNumId="4" w15:restartNumberingAfterBreak="0">
     <w:nsid w:val="0FBF4FCE"/>
     <w:multiLevelType w:val="hybridMultilevel"/>
     <w:tmpl w:val="B854EBE0"/>
@@ -4122,7 +4975,7 @@
       </w:pPr>
     </w:lvl>
   </w:abstractNum>
-  <w:abstractNum w:abstractNumId="4" w15:restartNumberingAfterBreak="0">
+  <w:abstractNum w:abstractNumId="5" w15:restartNumberingAfterBreak="0">
     <w:nsid w:val="1F7B5742"/>
     <w:multiLevelType w:val="multilevel"/>
     <w:tmpl w:val="5D54B338"/>
@@ -4211,7 +5064,7 @@
       </w:pPr>
     </w:lvl>
   </w:abstractNum>
-  <w:abstractNum w:abstractNumId="5" w15:restartNumberingAfterBreak="0">
+  <w:abstractNum w:abstractNumId="6" w15:restartNumberingAfterBreak="0">
     <w:nsid w:val="1FC6385E"/>
     <w:multiLevelType w:val="hybridMultilevel"/>
     <w:tmpl w:val="CFD0F116"/>
@@ -4300,7 +5153,7 @@
       </w:pPr>
     </w:lvl>
   </w:abstractNum>
-  <w:abstractNum w:abstractNumId="6" w15:restartNumberingAfterBreak="0">
+  <w:abstractNum w:abstractNumId="7" w15:restartNumberingAfterBreak="0">
     <w:nsid w:val="26303C90"/>
     <w:multiLevelType w:val="hybridMultilevel"/>
     <w:tmpl w:val="5B761988"/>
@@ -4414,7 +5267,7 @@
       </w:rPr>
     </w:lvl>
   </w:abstractNum>
-  <w:abstractNum w:abstractNumId="7" w15:restartNumberingAfterBreak="0">
+  <w:abstractNum w:abstractNumId="8" w15:restartNumberingAfterBreak="0">
     <w:nsid w:val="273970B2"/>
     <w:multiLevelType w:val="multilevel"/>
     <w:tmpl w:val="52504976"/>
@@ -4503,7 +5356,7 @@
       </w:pPr>
     </w:lvl>
   </w:abstractNum>
-  <w:abstractNum w:abstractNumId="8" w15:restartNumberingAfterBreak="0">
+  <w:abstractNum w:abstractNumId="9" w15:restartNumberingAfterBreak="0">
     <w:nsid w:val="2AC80615"/>
     <w:multiLevelType w:val="multilevel"/>
     <w:tmpl w:val="B7A83368"/>
@@ -4589,7 +5442,7 @@
       </w:pPr>
     </w:lvl>
   </w:abstractNum>
-  <w:abstractNum w:abstractNumId="9" w15:restartNumberingAfterBreak="0">
+  <w:abstractNum w:abstractNumId="10" w15:restartNumberingAfterBreak="0">
     <w:nsid w:val="2DAB3CE0"/>
     <w:multiLevelType w:val="hybridMultilevel"/>
     <w:tmpl w:val="41966EB0"/>
@@ -4701,7 +5554,7 @@
       </w:rPr>
     </w:lvl>
   </w:abstractNum>
-  <w:abstractNum w:abstractNumId="10" w15:restartNumberingAfterBreak="0">
+  <w:abstractNum w:abstractNumId="11" w15:restartNumberingAfterBreak="0">
     <w:nsid w:val="31067757"/>
     <w:multiLevelType w:val="multilevel"/>
     <w:tmpl w:val="1D04AB64"/>
@@ -4787,7 +5640,7 @@
       </w:pPr>
     </w:lvl>
   </w:abstractNum>
-  <w:abstractNum w:abstractNumId="11" w15:restartNumberingAfterBreak="0">
+  <w:abstractNum w:abstractNumId="12" w15:restartNumberingAfterBreak="0">
     <w:nsid w:val="32F33F21"/>
     <w:multiLevelType w:val="multilevel"/>
     <w:tmpl w:val="B87E50F6"/>
@@ -4873,7 +5726,7 @@
       </w:pPr>
     </w:lvl>
   </w:abstractNum>
-  <w:abstractNum w:abstractNumId="12" w15:restartNumberingAfterBreak="0">
+  <w:abstractNum w:abstractNumId="13" w15:restartNumberingAfterBreak="0">
     <w:nsid w:val="33C95D16"/>
     <w:multiLevelType w:val="hybridMultilevel"/>
     <w:tmpl w:val="C86EDAB8"/>
@@ -4986,7 +5839,7 @@
       </w:rPr>
     </w:lvl>
   </w:abstractNum>
-  <w:abstractNum w:abstractNumId="13" w15:restartNumberingAfterBreak="0">
+  <w:abstractNum w:abstractNumId="14" w15:restartNumberingAfterBreak="0">
     <w:nsid w:val="35163EB1"/>
     <w:multiLevelType w:val="multilevel"/>
     <w:tmpl w:val="A9E674AE"/>
@@ -5104,7 +5957,7 @@
       </w:rPr>
     </w:lvl>
   </w:abstractNum>
-  <w:abstractNum w:abstractNumId="14" w15:restartNumberingAfterBreak="0">
+  <w:abstractNum w:abstractNumId="15" w15:restartNumberingAfterBreak="0">
     <w:nsid w:val="3881702D"/>
     <w:multiLevelType w:val="multilevel"/>
     <w:tmpl w:val="BA586578"/>
@@ -5125,7 +5978,7 @@
       <w:lvlText w:val="%1.%2."/>
       <w:lvlJc w:val="left"/>
       <w:pPr>
-        <w:ind w:left="432" w:hanging="432"/>
+        <w:ind w:left="2142" w:hanging="432"/>
       </w:pPr>
       <w:rPr>
         <w:color w:val="000000" w:themeColor="text1"/>
@@ -5195,7 +6048,7 @@
       </w:pPr>
     </w:lvl>
   </w:abstractNum>
-  <w:abstractNum w:abstractNumId="15" w15:restartNumberingAfterBreak="0">
+  <w:abstractNum w:abstractNumId="16" w15:restartNumberingAfterBreak="0">
     <w:nsid w:val="43782345"/>
     <w:multiLevelType w:val="hybridMultilevel"/>
     <w:tmpl w:val="84427D86"/>
@@ -5281,7 +6134,7 @@
       </w:pPr>
     </w:lvl>
   </w:abstractNum>
-  <w:abstractNum w:abstractNumId="16" w15:restartNumberingAfterBreak="0">
+  <w:abstractNum w:abstractNumId="17" w15:restartNumberingAfterBreak="0">
     <w:nsid w:val="43D91D60"/>
     <w:multiLevelType w:val="hybridMultilevel"/>
     <w:tmpl w:val="3514BAFE"/>
@@ -5371,7 +6224,7 @@
       </w:pPr>
     </w:lvl>
   </w:abstractNum>
-  <w:abstractNum w:abstractNumId="17" w15:restartNumberingAfterBreak="0">
+  <w:abstractNum w:abstractNumId="18" w15:restartNumberingAfterBreak="0">
     <w:nsid w:val="45550B9D"/>
     <w:multiLevelType w:val="multilevel"/>
     <w:tmpl w:val="A9E674AE"/>
@@ -5489,7 +6342,7 @@
       </w:rPr>
     </w:lvl>
   </w:abstractNum>
-  <w:abstractNum w:abstractNumId="18" w15:restartNumberingAfterBreak="0">
+  <w:abstractNum w:abstractNumId="19" w15:restartNumberingAfterBreak="0">
     <w:nsid w:val="45EA76AE"/>
     <w:multiLevelType w:val="hybridMultilevel"/>
     <w:tmpl w:val="2E3032D4"/>
@@ -5578,7 +6431,7 @@
       </w:pPr>
     </w:lvl>
   </w:abstractNum>
-  <w:abstractNum w:abstractNumId="19" w15:restartNumberingAfterBreak="0">
+  <w:abstractNum w:abstractNumId="20" w15:restartNumberingAfterBreak="0">
     <w:nsid w:val="47D877B0"/>
     <w:multiLevelType w:val="hybridMultilevel"/>
     <w:tmpl w:val="443AD7A2"/>
@@ -5667,7 +6520,7 @@
       </w:pPr>
     </w:lvl>
   </w:abstractNum>
-  <w:abstractNum w:abstractNumId="20" w15:restartNumberingAfterBreak="0">
+  <w:abstractNum w:abstractNumId="21" w15:restartNumberingAfterBreak="0">
     <w:nsid w:val="4B3608DE"/>
     <w:multiLevelType w:val="hybridMultilevel"/>
     <w:tmpl w:val="B8B8EDE0"/>
@@ -5779,7 +6632,7 @@
       </w:rPr>
     </w:lvl>
   </w:abstractNum>
-  <w:abstractNum w:abstractNumId="21" w15:restartNumberingAfterBreak="0">
+  <w:abstractNum w:abstractNumId="22" w15:restartNumberingAfterBreak="0">
     <w:nsid w:val="509F24C3"/>
     <w:multiLevelType w:val="hybridMultilevel"/>
     <w:tmpl w:val="1CE0195A"/>
@@ -5870,7 +6723,7 @@
       </w:pPr>
     </w:lvl>
   </w:abstractNum>
-  <w:abstractNum w:abstractNumId="22" w15:restartNumberingAfterBreak="0">
+  <w:abstractNum w:abstractNumId="23" w15:restartNumberingAfterBreak="0">
     <w:nsid w:val="5895228F"/>
     <w:multiLevelType w:val="hybridMultilevel"/>
     <w:tmpl w:val="4E58EC0E"/>
@@ -5982,7 +6835,7 @@
       </w:rPr>
     </w:lvl>
   </w:abstractNum>
-  <w:abstractNum w:abstractNumId="23" w15:restartNumberingAfterBreak="0">
+  <w:abstractNum w:abstractNumId="24" w15:restartNumberingAfterBreak="0">
     <w:nsid w:val="59376D3A"/>
     <w:multiLevelType w:val="hybridMultilevel"/>
     <w:tmpl w:val="9A84343C"/>
@@ -6071,7 +6924,7 @@
       </w:pPr>
     </w:lvl>
   </w:abstractNum>
-  <w:abstractNum w:abstractNumId="24" w15:restartNumberingAfterBreak="0">
+  <w:abstractNum w:abstractNumId="25" w15:restartNumberingAfterBreak="0">
     <w:nsid w:val="5B046482"/>
     <w:multiLevelType w:val="hybridMultilevel"/>
     <w:tmpl w:val="2F6A82A2"/>
@@ -6184,7 +7037,7 @@
       </w:rPr>
     </w:lvl>
   </w:abstractNum>
-  <w:abstractNum w:abstractNumId="25" w15:restartNumberingAfterBreak="0">
+  <w:abstractNum w:abstractNumId="26" w15:restartNumberingAfterBreak="0">
     <w:nsid w:val="5D7933B5"/>
     <w:multiLevelType w:val="multilevel"/>
     <w:tmpl w:val="3C2274FE"/>
@@ -6270,7 +7123,7 @@
       </w:pPr>
     </w:lvl>
   </w:abstractNum>
-  <w:abstractNum w:abstractNumId="26" w15:restartNumberingAfterBreak="0">
+  <w:abstractNum w:abstractNumId="27" w15:restartNumberingAfterBreak="0">
     <w:nsid w:val="63630C64"/>
     <w:multiLevelType w:val="hybridMultilevel"/>
     <w:tmpl w:val="F87C6A14"/>
@@ -6383,7 +7236,7 @@
       </w:rPr>
     </w:lvl>
   </w:abstractNum>
-  <w:abstractNum w:abstractNumId="27" w15:restartNumberingAfterBreak="0">
+  <w:abstractNum w:abstractNumId="28" w15:restartNumberingAfterBreak="0">
     <w:nsid w:val="65251295"/>
     <w:multiLevelType w:val="hybridMultilevel"/>
     <w:tmpl w:val="91BA1FF8"/>
@@ -6472,7 +7325,7 @@
       </w:pPr>
     </w:lvl>
   </w:abstractNum>
-  <w:abstractNum w:abstractNumId="28" w15:restartNumberingAfterBreak="0">
+  <w:abstractNum w:abstractNumId="29" w15:restartNumberingAfterBreak="0">
     <w:nsid w:val="6AD418A5"/>
     <w:multiLevelType w:val="hybridMultilevel"/>
     <w:tmpl w:val="2E3032D4"/>
@@ -6561,7 +7414,7 @@
       </w:pPr>
     </w:lvl>
   </w:abstractNum>
-  <w:abstractNum w:abstractNumId="29" w15:restartNumberingAfterBreak="0">
+  <w:abstractNum w:abstractNumId="30" w15:restartNumberingAfterBreak="0">
     <w:nsid w:val="73B40225"/>
     <w:multiLevelType w:val="hybridMultilevel"/>
     <w:tmpl w:val="FA288664"/>
@@ -6647,7 +7500,7 @@
       </w:pPr>
     </w:lvl>
   </w:abstractNum>
-  <w:abstractNum w:abstractNumId="30" w15:restartNumberingAfterBreak="0">
+  <w:abstractNum w:abstractNumId="31" w15:restartNumberingAfterBreak="0">
     <w:nsid w:val="74762206"/>
     <w:multiLevelType w:val="multilevel"/>
     <w:tmpl w:val="19924C3E"/>
@@ -6733,7 +7586,7 @@
       </w:pPr>
     </w:lvl>
   </w:abstractNum>
-  <w:abstractNum w:abstractNumId="31" w15:restartNumberingAfterBreak="0">
+  <w:abstractNum w:abstractNumId="32" w15:restartNumberingAfterBreak="0">
     <w:nsid w:val="770A140B"/>
     <w:multiLevelType w:val="hybridMultilevel"/>
     <w:tmpl w:val="E7B24F7E"/>
@@ -6847,7 +7700,7 @@
       </w:rPr>
     </w:lvl>
   </w:abstractNum>
-  <w:abstractNum w:abstractNumId="32" w15:restartNumberingAfterBreak="0">
+  <w:abstractNum w:abstractNumId="33" w15:restartNumberingAfterBreak="0">
     <w:nsid w:val="7DF8643F"/>
     <w:multiLevelType w:val="hybridMultilevel"/>
     <w:tmpl w:val="7F322D3C"/>
@@ -6936,7 +7789,7 @@
       </w:pPr>
     </w:lvl>
   </w:abstractNum>
-  <w:abstractNum w:abstractNumId="33" w15:restartNumberingAfterBreak="0">
+  <w:abstractNum w:abstractNumId="34" w15:restartNumberingAfterBreak="0">
     <w:nsid w:val="7F122EFB"/>
     <w:multiLevelType w:val="hybridMultilevel"/>
     <w:tmpl w:val="10D04204"/>
@@ -7050,7 +7903,7 @@
       </w:rPr>
     </w:lvl>
   </w:abstractNum>
-  <w:abstractNum w:abstractNumId="34" w15:restartNumberingAfterBreak="0">
+  <w:abstractNum w:abstractNumId="35" w15:restartNumberingAfterBreak="0">
     <w:nsid w:val="7FC629C2"/>
     <w:multiLevelType w:val="hybridMultilevel"/>
     <w:tmpl w:val="AE904364"/>
@@ -7140,112 +7993,115 @@
     </w:lvl>
   </w:abstractNum>
   <w:num w:numId="1">
+    <w:abstractNumId w:val="25"/>
+  </w:num>
+  <w:num w:numId="2">
+    <w:abstractNumId w:val="17"/>
+  </w:num>
+  <w:num w:numId="3">
+    <w:abstractNumId w:val="32"/>
+  </w:num>
+  <w:num w:numId="4">
+    <w:abstractNumId w:val="7"/>
+  </w:num>
+  <w:num w:numId="5">
+    <w:abstractNumId w:val="3"/>
+  </w:num>
+  <w:num w:numId="6">
+    <w:abstractNumId w:val="17"/>
+  </w:num>
+  <w:num w:numId="7">
+    <w:abstractNumId w:val="22"/>
+  </w:num>
+  <w:num w:numId="8">
+    <w:abstractNumId w:val="2"/>
+  </w:num>
+  <w:num w:numId="9">
+    <w:abstractNumId w:val="34"/>
+  </w:num>
+  <w:num w:numId="10">
+    <w:abstractNumId w:val="1"/>
+  </w:num>
+  <w:num w:numId="11">
+    <w:abstractNumId w:val="33"/>
+  </w:num>
+  <w:num w:numId="12">
     <w:abstractNumId w:val="24"/>
   </w:num>
-  <w:num w:numId="2">
+  <w:num w:numId="13">
+    <w:abstractNumId w:val="9"/>
+  </w:num>
+  <w:num w:numId="14">
+    <w:abstractNumId w:val="11"/>
+  </w:num>
+  <w:num w:numId="15">
+    <w:abstractNumId w:val="26"/>
+  </w:num>
+  <w:num w:numId="16">
+    <w:abstractNumId w:val="8"/>
+  </w:num>
+  <w:num w:numId="17">
+    <w:abstractNumId w:val="5"/>
+  </w:num>
+  <w:num w:numId="18">
+    <w:abstractNumId w:val="15"/>
+  </w:num>
+  <w:num w:numId="19">
+    <w:abstractNumId w:val="12"/>
+  </w:num>
+  <w:num w:numId="20">
+    <w:abstractNumId w:val="31"/>
+  </w:num>
+  <w:num w:numId="21">
     <w:abstractNumId w:val="16"/>
   </w:num>
-  <w:num w:numId="3">
-    <w:abstractNumId w:val="31"/>
+  <w:num w:numId="22">
+    <w:abstractNumId w:val="21"/>
   </w:num>
-  <w:num w:numId="4">
+  <w:num w:numId="23">
+    <w:abstractNumId w:val="18"/>
+  </w:num>
+  <w:num w:numId="24">
+    <w:abstractNumId w:val="23"/>
+  </w:num>
+  <w:num w:numId="25">
+    <w:abstractNumId w:val="19"/>
+  </w:num>
+  <w:num w:numId="26">
+    <w:abstractNumId w:val="29"/>
+  </w:num>
+  <w:num w:numId="27">
+    <w:abstractNumId w:val="27"/>
+  </w:num>
+  <w:num w:numId="28">
+    <w:abstractNumId w:val="14"/>
+  </w:num>
+  <w:num w:numId="29">
+    <w:abstractNumId w:val="20"/>
+  </w:num>
+  <w:num w:numId="30">
+    <w:abstractNumId w:val="28"/>
+  </w:num>
+  <w:num w:numId="31">
+    <w:abstractNumId w:val="13"/>
+  </w:num>
+  <w:num w:numId="32">
+    <w:abstractNumId w:val="10"/>
+  </w:num>
+  <w:num w:numId="33">
+    <w:abstractNumId w:val="30"/>
+  </w:num>
+  <w:num w:numId="34">
+    <w:abstractNumId w:val="35"/>
+  </w:num>
+  <w:num w:numId="35">
     <w:abstractNumId w:val="6"/>
   </w:num>
-  <w:num w:numId="5">
-    <w:abstractNumId w:val="2"/>
-  </w:num>
-  <w:num w:numId="6">
-    <w:abstractNumId w:val="16"/>
-  </w:num>
-  <w:num w:numId="7">
-    <w:abstractNumId w:val="21"/>
-  </w:num>
-  <w:num w:numId="8">
-    <w:abstractNumId w:val="1"/>
-  </w:num>
-  <w:num w:numId="9">
-    <w:abstractNumId w:val="33"/>
-  </w:num>
-  <w:num w:numId="10">
-    <w:abstractNumId w:val="0"/>
-  </w:num>
-  <w:num w:numId="11">
-    <w:abstractNumId w:val="32"/>
-  </w:num>
-  <w:num w:numId="12">
-    <w:abstractNumId w:val="23"/>
-  </w:num>
-  <w:num w:numId="13">
-    <w:abstractNumId w:val="8"/>
-  </w:num>
-  <w:num w:numId="14">
-    <w:abstractNumId w:val="10"/>
-  </w:num>
-  <w:num w:numId="15">
-    <w:abstractNumId w:val="25"/>
-  </w:num>
-  <w:num w:numId="16">
-    <w:abstractNumId w:val="7"/>
-  </w:num>
-  <w:num w:numId="17">
+  <w:num w:numId="36">
     <w:abstractNumId w:val="4"/>
   </w:num>
-  <w:num w:numId="18">
-    <w:abstractNumId w:val="14"/>
-  </w:num>
-  <w:num w:numId="19">
-    <w:abstractNumId w:val="11"/>
-  </w:num>
-  <w:num w:numId="20">
-    <w:abstractNumId w:val="30"/>
-  </w:num>
-  <w:num w:numId="21">
-    <w:abstractNumId w:val="15"/>
-  </w:num>
-  <w:num w:numId="22">
-    <w:abstractNumId w:val="20"/>
-  </w:num>
-  <w:num w:numId="23">
-    <w:abstractNumId w:val="17"/>
-  </w:num>
-  <w:num w:numId="24">
-    <w:abstractNumId w:val="22"/>
-  </w:num>
-  <w:num w:numId="25">
-    <w:abstractNumId w:val="18"/>
-  </w:num>
-  <w:num w:numId="26">
-    <w:abstractNumId w:val="28"/>
-  </w:num>
-  <w:num w:numId="27">
-    <w:abstractNumId w:val="26"/>
-  </w:num>
-  <w:num w:numId="28">
-    <w:abstractNumId w:val="13"/>
-  </w:num>
-  <w:num w:numId="29">
-    <w:abstractNumId w:val="19"/>
-  </w:num>
-  <w:num w:numId="30">
-    <w:abstractNumId w:val="27"/>
-  </w:num>
-  <w:num w:numId="31">
-    <w:abstractNumId w:val="12"/>
-  </w:num>
-  <w:num w:numId="32">
-    <w:abstractNumId w:val="9"/>
-  </w:num>
-  <w:num w:numId="33">
-    <w:abstractNumId w:val="29"/>
-  </w:num>
-  <w:num w:numId="34">
-    <w:abstractNumId w:val="34"/>
-  </w:num>
-  <w:num w:numId="35">
-    <w:abstractNumId w:val="5"/>
-  </w:num>
-  <w:num w:numId="36">
-    <w:abstractNumId w:val="3"/>
+  <w:num w:numId="37">
+    <w:abstractNumId w:val="0"/>
   </w:num>
   <w:numIdMacAtCleanup w:val="8"/>
 </w:numbering>
@@ -9098,6 +9954,21 @@
 </file>
 
 <file path=customXml/item1.xml><?xml version="1.0" encoding="utf-8"?>
+<?mso-contentType ?>
+<FormTemplates xmlns="http://schemas.microsoft.com/sharepoint/v3/contenttype/forms">
+  <Display>DocumentLibraryForm</Display>
+  <Edit>DocumentLibraryForm</Edit>
+  <New>DocumentLibraryForm</New>
+</FormTemplates>
+</file>
+
+<file path=customXml/item2.xml><?xml version="1.0" encoding="utf-8"?>
+<p:properties xmlns:p="http://schemas.microsoft.com/office/2006/metadata/properties" xmlns:xsi="http://www.w3.org/2001/XMLSchema-instance">
+  <documentManagement/>
+</p:properties>
+</file>
+
+<file path=customXml/item3.xml><?xml version="1.0" encoding="utf-8"?>
 <ct:contentTypeSchema xmlns:ct="http://schemas.microsoft.com/office/2006/metadata/contentType" xmlns:ma="http://schemas.microsoft.com/office/2006/metadata/properties/metaAttributes" ct:_="" ma:_="" ma:contentTypeName="Document" ma:contentTypeID="0x010100F769815748284C4C85E97E42856F1492" ma:contentTypeVersion="2" ma:contentTypeDescription="Create a new document." ma:contentTypeScope="" ma:versionID="f3678cd88e440f4eb3515ed17f108f46">
   <xsd:schema xmlns:xsd="http://www.w3.org/2001/XMLSchema" xmlns:p="http://schemas.microsoft.com/office/2006/metadata/properties" targetNamespace="http://schemas.microsoft.com/office/2006/metadata/properties" ma:root="true" ma:fieldsID="787ef55d6e482a799c548363fedbcce5">
     <xsd:element name="properties">
@@ -9146,21 +10017,6 @@
 </ct:contentTypeSchema>
 </file>
 
-<file path=customXml/item2.xml><?xml version="1.0" encoding="utf-8"?>
-<p:properties xmlns:p="http://schemas.microsoft.com/office/2006/metadata/properties" xmlns:xsi="http://www.w3.org/2001/XMLSchema-instance">
-  <documentManagement/>
-</p:properties>
-</file>
-
-<file path=customXml/item3.xml><?xml version="1.0" encoding="utf-8"?>
-<?mso-contentType ?>
-<FormTemplates xmlns="http://schemas.microsoft.com/sharepoint/v3/contenttype/forms">
-  <Display>DocumentLibraryForm</Display>
-  <Edit>DocumentLibraryForm</Edit>
-  <New>DocumentLibraryForm</New>
-</FormTemplates>
-</file>
-
 <file path=customXml/item4.xml><?xml version="1.0" encoding="utf-8"?>
 <b:Sources xmlns:b="http://schemas.openxmlformats.org/officeDocument/2006/bibliography" xmlns="http://schemas.openxmlformats.org/officeDocument/2006/bibliography" SelectedStyle="\APA.XSL" StyleName="APA"/>
 </file>
@@ -9170,6 +10026,22 @@
 </file>
 
 <file path=customXml/itemProps1.xml><?xml version="1.0" encoding="utf-8"?>
+<ds:datastoreItem xmlns:ds="http://schemas.openxmlformats.org/officeDocument/2006/customXml" ds:itemID="{0A3DC13A-A79E-4F5B-BE57-657D878C4ABF}">
+  <ds:schemaRefs>
+    <ds:schemaRef ds:uri="http://schemas.microsoft.com/sharepoint/v3/contenttype/forms"/>
+  </ds:schemaRefs>
+</ds:datastoreItem>
+</file>
+
+<file path=customXml/itemProps2.xml><?xml version="1.0" encoding="utf-8"?>
+<ds:datastoreItem xmlns:ds="http://schemas.openxmlformats.org/officeDocument/2006/customXml" ds:itemID="{8E31C432-F2B4-4374-B7E4-1A5B2E809E00}">
+  <ds:schemaRefs>
+    <ds:schemaRef ds:uri="http://schemas.microsoft.com/office/2006/metadata/properties"/>
+  </ds:schemaRefs>
+</ds:datastoreItem>
+</file>
+
+<file path=customXml/itemProps3.xml><?xml version="1.0" encoding="utf-8"?>
 <ds:datastoreItem xmlns:ds="http://schemas.openxmlformats.org/officeDocument/2006/customXml" ds:itemID="{E0CEED9A-88AB-4F6B-A4E1-6D20CEF72624}">
   <ds:schemaRefs>
     <ds:schemaRef ds:uri="http://schemas.microsoft.com/office/2006/metadata/contentType"/>
@@ -9184,24 +10056,8 @@
 </ds:datastoreItem>
 </file>
 
-<file path=customXml/itemProps2.xml><?xml version="1.0" encoding="utf-8"?>
-<ds:datastoreItem xmlns:ds="http://schemas.openxmlformats.org/officeDocument/2006/customXml" ds:itemID="{8E31C432-F2B4-4374-B7E4-1A5B2E809E00}">
-  <ds:schemaRefs>
-    <ds:schemaRef ds:uri="http://schemas.microsoft.com/office/2006/metadata/properties"/>
-  </ds:schemaRefs>
-</ds:datastoreItem>
-</file>
-
-<file path=customXml/itemProps3.xml><?xml version="1.0" encoding="utf-8"?>
-<ds:datastoreItem xmlns:ds="http://schemas.openxmlformats.org/officeDocument/2006/customXml" ds:itemID="{0A3DC13A-A79E-4F5B-BE57-657D878C4ABF}">
-  <ds:schemaRefs>
-    <ds:schemaRef ds:uri="http://schemas.microsoft.com/sharepoint/v3/contenttype/forms"/>
-  </ds:schemaRefs>
-</ds:datastoreItem>
-</file>
-
 <file path=customXml/itemProps4.xml><?xml version="1.0" encoding="utf-8"?>
-<ds:datastoreItem xmlns:ds="http://schemas.openxmlformats.org/officeDocument/2006/customXml" ds:itemID="{0D8D13CF-2365-46B2-9BF5-BDAF291BB3B8}">
+<ds:datastoreItem xmlns:ds="http://schemas.openxmlformats.org/officeDocument/2006/customXml" ds:itemID="{A4BEA57E-F94B-4439-8767-9F1075E0F788}">
   <ds:schemaRefs>
     <ds:schemaRef ds:uri="http://schemas.openxmlformats.org/officeDocument/2006/bibliography"/>
   </ds:schemaRefs>
@@ -9209,7 +10065,7 @@
 </file>
 
 <file path=customXml/itemProps5.xml><?xml version="1.0" encoding="utf-8"?>
-<ds:datastoreItem xmlns:ds="http://schemas.openxmlformats.org/officeDocument/2006/customXml" ds:itemID="{75ECA0C6-4EAB-404D-8F43-B806E543D8A0}">
+<ds:datastoreItem xmlns:ds="http://schemas.openxmlformats.org/officeDocument/2006/customXml" ds:itemID="{80635FB3-1853-4628-987A-172C1C8BAB69}">
   <ds:schemaRefs>
     <ds:schemaRef ds:uri="http://schemas.openxmlformats.org/officeDocument/2006/bibliography"/>
   </ds:schemaRefs>

</xml_diff>

<commit_message>
Minor text changes for OS release
</commit_message>
<xml_diff>
--- a/docs/D-RM Builder Installation Guide.docx
+++ b/docs/D-RM Builder Installation Guide.docx
@@ -1,7 +1,9 @@
 
 <file path=word/document.xml><?xml version="1.0" encoding="utf-8"?>
-<w:document xmlns:wpc="http://schemas.microsoft.com/office/word/2010/wordprocessingCanvas" xmlns:mc="http://schemas.openxmlformats.org/markup-compatibility/2006" xmlns:o="urn:schemas-microsoft-com:office:office" xmlns:r="http://schemas.openxmlformats.org/officeDocument/2006/relationships" xmlns:m="http://schemas.openxmlformats.org/officeDocument/2006/math" xmlns:v="urn:schemas-microsoft-com:vml" xmlns:wp14="http://schemas.microsoft.com/office/word/2010/wordprocessingDrawing" xmlns:wp="http://schemas.openxmlformats.org/drawingml/2006/wordprocessingDrawing" xmlns:w10="urn:schemas-microsoft-com:office:word" xmlns:w="http://schemas.openxmlformats.org/wordprocessingml/2006/main" xmlns:w14="http://schemas.microsoft.com/office/word/2010/wordml" xmlns:w15="http://schemas.microsoft.com/office/word/2012/wordml" xmlns:wpg="http://schemas.microsoft.com/office/word/2010/wordprocessingGroup" xmlns:wpi="http://schemas.microsoft.com/office/word/2010/wordprocessingInk" xmlns:wne="http://schemas.microsoft.com/office/word/2006/wordml" xmlns:wps="http://schemas.microsoft.com/office/word/2010/wordprocessingShape" mc:Ignorable="w14 w15 wp14">
+<w:document xmlns:wpc="http://schemas.microsoft.com/office/word/2010/wordprocessingCanvas" xmlns:cx="http://schemas.microsoft.com/office/drawing/2014/chartex" xmlns:cx1="http://schemas.microsoft.com/office/drawing/2015/9/8/chartex" xmlns:mc="http://schemas.openxmlformats.org/markup-compatibility/2006" xmlns:o="urn:schemas-microsoft-com:office:office" xmlns:r="http://schemas.openxmlformats.org/officeDocument/2006/relationships" xmlns:m="http://schemas.openxmlformats.org/officeDocument/2006/math" xmlns:v="urn:schemas-microsoft-com:vml" xmlns:wp14="http://schemas.microsoft.com/office/word/2010/wordprocessingDrawing" xmlns:wp="http://schemas.openxmlformats.org/drawingml/2006/wordprocessingDrawing" xmlns:w10="urn:schemas-microsoft-com:office:word" xmlns:w="http://schemas.openxmlformats.org/wordprocessingml/2006/main" xmlns:w14="http://schemas.microsoft.com/office/word/2010/wordml" xmlns:w15="http://schemas.microsoft.com/office/word/2012/wordml" xmlns:w16se="http://schemas.microsoft.com/office/word/2015/wordml/symex" xmlns:wpg="http://schemas.microsoft.com/office/word/2010/wordprocessingGroup" xmlns:wpi="http://schemas.microsoft.com/office/word/2010/wordprocessingInk" xmlns:wne="http://schemas.microsoft.com/office/word/2006/wordml" xmlns:wps="http://schemas.microsoft.com/office/word/2010/wordprocessingShape" mc:Ignorable="w14 w15 w16se wp14">
   <w:body>
+    <w:bookmarkStart w:id="0" w:name="_GoBack"/>
+    <w:bookmarkEnd w:id="0"/>
     <w:p>
       <w:pPr>
         <w:tabs>
@@ -266,7 +268,7 @@
               </wp:anchor>
             </w:drawing>
           </mc:Choice>
-          <mc:Fallback xmlns:cx="http://schemas.microsoft.com/office/drawing/2014/chartex" xmlns:cx1="http://schemas.microsoft.com/office/drawing/2015/9/8/chartex" xmlns:w16se="http://schemas.microsoft.com/office/word/2015/wordml/symex">
+          <mc:Fallback>
             <w:pict>
               <v:group w14:anchorId="7C493A40" id="Group 3" o:spid="_x0000_s1026" style="position:absolute;margin-left:17.3pt;margin-top:560.3pt;width:433.5pt;height:56.35pt;z-index:251662336" coordorigin="1786,12457" coordsize="8670,1127" o:gfxdata="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">
                 <v:shapetype id="_x0000_t75" coordsize="21600,21600" o:spt="75" o:preferrelative="t" path="m@4@5l@4@11@9@11@9@5xe" filled="f" stroked="f">
@@ -310,222 +312,12 @@
       </w:r>
       <w:r>
         <w:rPr>
-          <w:b/>
           <w:noProof/>
           <w:sz w:val="28"/>
           <w:szCs w:val="28"/>
         </w:rPr>
-        <mc:AlternateContent>
-          <mc:Choice Requires="wps">
-            <w:drawing>
-              <wp:anchor distT="0" distB="0" distL="114300" distR="114300" simplePos="0" relativeHeight="251660288" behindDoc="0" locked="0" layoutInCell="1" allowOverlap="1" wp14:anchorId="1137F0AA" wp14:editId="3E668297">
-                <wp:simplePos x="0" y="0"/>
-                <wp:positionH relativeFrom="column">
-                  <wp:posOffset>2652395</wp:posOffset>
-                </wp:positionH>
-                <wp:positionV relativeFrom="paragraph">
-                  <wp:posOffset>-6924040</wp:posOffset>
-                </wp:positionV>
-                <wp:extent cx="3748405" cy="2047240"/>
-                <wp:effectExtent l="0" t="0" r="0" b="0"/>
-                <wp:wrapNone/>
-                <wp:docPr id="3" name="Text Box 2"/>
-                <wp:cNvGraphicFramePr>
-                  <a:graphicFrameLocks xmlns:a="http://schemas.openxmlformats.org/drawingml/2006/main"/>
-                </wp:cNvGraphicFramePr>
-                <a:graphic xmlns:a="http://schemas.openxmlformats.org/drawingml/2006/main">
-                  <a:graphicData uri="http://schemas.microsoft.com/office/word/2010/wordprocessingShape">
-                    <wps:wsp>
-                      <wps:cNvSpPr txBox="1">
-                        <a:spLocks noChangeArrowheads="1"/>
-                      </wps:cNvSpPr>
-                      <wps:spPr bwMode="auto">
-                        <a:xfrm>
-                          <a:off x="0" y="0"/>
-                          <a:ext cx="3748405" cy="2047240"/>
-                        </a:xfrm>
-                        <a:prstGeom prst="rect">
-                          <a:avLst/>
-                        </a:prstGeom>
-                        <a:noFill/>
-                        <a:ln>
-                          <a:noFill/>
-                        </a:ln>
-                        <a:extLst>
-                          <a:ext uri="{909E8E84-426E-40DD-AFC4-6F175D3DCCD1}">
-                            <a14:hiddenFill xmlns:a14="http://schemas.microsoft.com/office/drawing/2010/main">
-                              <a:solidFill>
-                                <a:srgbClr val="FFFFFF"/>
-                              </a:solidFill>
-                            </a14:hiddenFill>
-                          </a:ext>
-                          <a:ext uri="{91240B29-F687-4F45-9708-019B960494DF}">
-                            <a14:hiddenLine xmlns:a14="http://schemas.microsoft.com/office/drawing/2010/main" w="9525">
-                              <a:solidFill>
-                                <a:srgbClr val="000000"/>
-                              </a:solidFill>
-                              <a:miter lim="800000"/>
-                              <a:headEnd/>
-                              <a:tailEnd/>
-                            </a14:hiddenLine>
-                          </a:ext>
-                        </a:extLst>
-                      </wps:spPr>
-                      <wps:txbx>
-                        <w:txbxContent>
-                          <w:p>
-                            <w:pPr>
-                              <w:jc w:val="center"/>
-                              <w:rPr>
-                                <w:rFonts w:asciiTheme="minorHAnsi" w:hAnsiTheme="minorHAnsi"/>
-                                <w:b/>
-                                <w:color w:val="4F81BD" w:themeColor="accent1"/>
-                                <w:sz w:val="56"/>
-                                <w:szCs w:val="56"/>
-                              </w:rPr>
-                            </w:pPr>
-                            <w:r>
-                              <w:rPr>
-                                <w:rFonts w:asciiTheme="minorHAnsi" w:hAnsiTheme="minorHAnsi"/>
-                                <w:b/>
-                                <w:color w:val="4F81BD" w:themeColor="accent1"/>
-                                <w:sz w:val="56"/>
-                                <w:szCs w:val="56"/>
-                              </w:rPr>
-                              <w:t>Intellectual Property Management Plan</w:t>
-                            </w:r>
-                          </w:p>
-                          <w:p>
-                            <w:pPr>
-                              <w:jc w:val="center"/>
-                              <w:rPr>
-                                <w:rFonts w:asciiTheme="minorHAnsi" w:hAnsiTheme="minorHAnsi"/>
-                                <w:b/>
-                                <w:color w:val="4F81BD" w:themeColor="accent1"/>
-                                <w:sz w:val="56"/>
-                                <w:szCs w:val="56"/>
-                              </w:rPr>
-                            </w:pPr>
-                          </w:p>
-                          <w:p>
-                            <w:pPr>
-                              <w:jc w:val="center"/>
-                              <w:rPr>
-                                <w:rFonts w:asciiTheme="minorHAnsi" w:hAnsiTheme="minorHAnsi"/>
-                                <w:b/>
-                                <w:color w:val="4F81BD" w:themeColor="accent1"/>
-                                <w:sz w:val="48"/>
-                                <w:szCs w:val="48"/>
-                              </w:rPr>
-                            </w:pPr>
-                            <w:r>
-                              <w:rPr>
-                                <w:rFonts w:asciiTheme="minorHAnsi" w:hAnsiTheme="minorHAnsi"/>
-                                <w:b/>
-                                <w:color w:val="4F81BD" w:themeColor="accent1"/>
-                                <w:sz w:val="48"/>
-                                <w:szCs w:val="48"/>
-                              </w:rPr>
-                              <w:t>February 28, 2011</w:t>
-                            </w:r>
-                          </w:p>
-                        </w:txbxContent>
-                      </wps:txbx>
-                      <wps:bodyPr rot="0" vert="horz" wrap="square" lIns="91440" tIns="91440" rIns="91440" bIns="91440" anchor="t" anchorCtr="0" upright="1">
-                        <a:noAutofit/>
-                      </wps:bodyPr>
-                    </wps:wsp>
-                  </a:graphicData>
-                </a:graphic>
-                <wp14:sizeRelH relativeFrom="page">
-                  <wp14:pctWidth>0</wp14:pctWidth>
-                </wp14:sizeRelH>
-                <wp14:sizeRelV relativeFrom="page">
-                  <wp14:pctHeight>0</wp14:pctHeight>
-                </wp14:sizeRelV>
-              </wp:anchor>
-            </w:drawing>
-          </mc:Choice>
-          <mc:Fallback>
-            <w:pict>
-              <v:shapetype w14:anchorId="1137F0AA" id="_x0000_t202" coordsize="21600,21600" o:spt="202" path="m,l,21600r21600,l21600,xe">
-                <v:stroke joinstyle="miter"/>
-                <v:path gradientshapeok="t" o:connecttype="rect"/>
-              </v:shapetype>
-              <v:shape id="Text Box 2" o:spid="_x0000_s1026" type="#_x0000_t202" style="position:absolute;margin-left:208.85pt;margin-top:-545.2pt;width:295.15pt;height:161.2pt;z-index:251660288;visibility:visible;mso-wrap-style:square;mso-width-percent:0;mso-height-percent:0;mso-wrap-distance-left:9pt;mso-wrap-distance-top:0;mso-wrap-distance-right:9pt;mso-wrap-distance-bottom:0;mso-position-horizontal:absolute;mso-position-horizontal-relative:text;mso-position-vertical:absolute;mso-position-vertical-relative:text;mso-width-percent:0;mso-height-percent:0;mso-width-relative:page;mso-height-relative:page;v-text-anchor:top" o:gfxdata="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" filled="f" stroked="f">
-                <v:textbox inset=",7.2pt,,7.2pt">
-                  <w:txbxContent>
-                    <w:p>
-                      <w:pPr>
-                        <w:jc w:val="center"/>
-                        <w:rPr>
-                          <w:rFonts w:asciiTheme="minorHAnsi" w:hAnsiTheme="minorHAnsi"/>
-                          <w:b/>
-                          <w:color w:val="4F81BD" w:themeColor="accent1"/>
-                          <w:sz w:val="56"/>
-                          <w:szCs w:val="56"/>
-                        </w:rPr>
-                      </w:pPr>
-                      <w:r>
-                        <w:rPr>
-                          <w:rFonts w:asciiTheme="minorHAnsi" w:hAnsiTheme="minorHAnsi"/>
-                          <w:b/>
-                          <w:color w:val="4F81BD" w:themeColor="accent1"/>
-                          <w:sz w:val="56"/>
-                          <w:szCs w:val="56"/>
-                        </w:rPr>
-                        <w:t>Intellectual Property Management Plan</w:t>
-                      </w:r>
-                    </w:p>
-                    <w:p>
-                      <w:pPr>
-                        <w:jc w:val="center"/>
-                        <w:rPr>
-                          <w:rFonts w:asciiTheme="minorHAnsi" w:hAnsiTheme="minorHAnsi"/>
-                          <w:b/>
-                          <w:color w:val="4F81BD" w:themeColor="accent1"/>
-                          <w:sz w:val="56"/>
-                          <w:szCs w:val="56"/>
-                        </w:rPr>
-                      </w:pPr>
-                    </w:p>
-                    <w:p>
-                      <w:pPr>
-                        <w:jc w:val="center"/>
-                        <w:rPr>
-                          <w:rFonts w:asciiTheme="minorHAnsi" w:hAnsiTheme="minorHAnsi"/>
-                          <w:b/>
-                          <w:color w:val="4F81BD" w:themeColor="accent1"/>
-                          <w:sz w:val="48"/>
-                          <w:szCs w:val="48"/>
-                        </w:rPr>
-                      </w:pPr>
-                      <w:r>
-                        <w:rPr>
-                          <w:rFonts w:asciiTheme="minorHAnsi" w:hAnsiTheme="minorHAnsi"/>
-                          <w:b/>
-                          <w:color w:val="4F81BD" w:themeColor="accent1"/>
-                          <w:sz w:val="48"/>
-                          <w:szCs w:val="48"/>
-                        </w:rPr>
-                        <w:t>February 28, 2011</w:t>
-                      </w:r>
-                    </w:p>
-                  </w:txbxContent>
-                </v:textbox>
-              </v:shape>
-            </w:pict>
-          </mc:Fallback>
-        </mc:AlternateContent>
-      </w:r>
-      <w:r>
-        <w:rPr>
-          <w:noProof/>
-          <w:sz w:val="28"/>
-          <w:szCs w:val="28"/>
-        </w:rPr>
         <w:drawing>
-          <wp:anchor distT="0" distB="0" distL="114300" distR="114300" simplePos="0" relativeHeight="251664384" behindDoc="0" locked="0" layoutInCell="1" allowOverlap="1" wp14:anchorId="2A186255" wp14:editId="04810FAE">
+          <wp:anchor distT="0" distB="0" distL="114300" distR="114300" simplePos="0" relativeHeight="251664384" behindDoc="0" locked="0" layoutInCell="1" allowOverlap="1" wp14:anchorId="2A186255" wp14:editId="3CC0F5B0">
             <wp:simplePos x="0" y="0"/>
             <wp:positionH relativeFrom="column">
               <wp:posOffset>4240530</wp:posOffset>
@@ -812,7 +604,7 @@
           <w:rFonts w:ascii="Arial" w:eastAsia="Arial" w:hAnsi="Arial" w:cs="Arial"/>
         </w:rPr>
       </w:pPr>
-      <w:bookmarkStart w:id="0" w:name="_Toc313865661"/>
+      <w:bookmarkStart w:id="1" w:name="_Toc313865661"/>
       <w:r>
         <w:rPr>
           <w:rFonts w:ascii="Arial" w:eastAsia="Arial" w:hAnsi="Arial" w:cs="Arial"/>
@@ -2378,13 +2170,13 @@
       <w:pPr>
         <w:pStyle w:val="Heading1"/>
       </w:pPr>
-      <w:bookmarkStart w:id="1" w:name="_Toc509319254"/>
-      <w:bookmarkEnd w:id="0"/>
+      <w:bookmarkStart w:id="2" w:name="_Toc509319254"/>
+      <w:bookmarkEnd w:id="1"/>
       <w:r>
         <w:lastRenderedPageBreak/>
         <w:t>Introduction</w:t>
       </w:r>
-      <w:bookmarkEnd w:id="1"/>
+      <w:bookmarkEnd w:id="2"/>
       <w:r>
         <w:t xml:space="preserve">  </w:t>
       </w:r>
@@ -2415,23 +2207,7 @@
         <w:t>.</w:t>
       </w:r>
       <w:r>
-        <w:t xml:space="preserve">  Currently it supports high-fidelity dynamic models in Aspen Custom Modeler (ACM) form. The program was written in C++ for CPU intensive calculations and Python for Graphic User Interface (GUI) using </w:t>
-      </w:r>
-      <w:proofErr w:type="spellStart"/>
-      <w:r>
-        <w:t>PySide</w:t>
-      </w:r>
-      <w:proofErr w:type="spellEnd"/>
-      <w:r>
-        <w:t xml:space="preserve"> libraries.  Although the code can be compiled on both Windows and Linux platform, it requires another CCSI package named </w:t>
-      </w:r>
-      <w:proofErr w:type="spellStart"/>
-      <w:r>
-        <w:t>SimSinter</w:t>
-      </w:r>
-      <w:proofErr w:type="spellEnd"/>
-      <w:r>
-        <w:t xml:space="preserve">, which is </w:t>
+        <w:t xml:space="preserve">  Currently it supports high-fidelity dynamic models in Aspen Custom Modeler (ACM) form. The program was written in C++ for CPU intensive calculations and Python for Graphic User Interface (GUI) using PySide libraries.  Although the code can be compiled on both Windows and Linux platform, it requires another CCSI package named SimSinter, which is </w:t>
       </w:r>
       <w:r>
         <w:t xml:space="preserve">also </w:t>
@@ -2460,24 +2236,24 @@
       <w:pPr>
         <w:pStyle w:val="Heading1"/>
       </w:pPr>
-      <w:bookmarkStart w:id="2" w:name="_Toc509319255"/>
+      <w:bookmarkStart w:id="3" w:name="_Toc509319255"/>
       <w:r>
         <w:t>Prerequisites</w:t>
       </w:r>
-      <w:bookmarkEnd w:id="2"/>
+      <w:bookmarkEnd w:id="3"/>
     </w:p>
     <w:p>
       <w:pPr>
         <w:pStyle w:val="Heading2"/>
       </w:pPr>
-      <w:bookmarkStart w:id="3" w:name="_Toc509319256"/>
+      <w:bookmarkStart w:id="4" w:name="_Toc509319256"/>
       <w:r>
         <w:t>Hardwa</w:t>
       </w:r>
       <w:r>
         <w:t>d</w:t>
       </w:r>
-      <w:bookmarkEnd w:id="3"/>
+      <w:bookmarkEnd w:id="4"/>
     </w:p>
     <w:p>
       <w:r>
@@ -2488,11 +2264,11 @@
       <w:pPr>
         <w:pStyle w:val="Heading2"/>
       </w:pPr>
-      <w:bookmarkStart w:id="4" w:name="_Toc509319257"/>
+      <w:bookmarkStart w:id="5" w:name="_Toc509319257"/>
       <w:r>
         <w:t>Software</w:t>
       </w:r>
-      <w:bookmarkEnd w:id="4"/>
+      <w:bookmarkEnd w:id="5"/>
     </w:p>
     <w:p>
       <w:pPr>
@@ -2606,14 +2382,14 @@
       <w:pPr>
         <w:pStyle w:val="Heading3"/>
       </w:pPr>
-      <w:bookmarkStart w:id="5" w:name="_Toc509319258"/>
+      <w:bookmarkStart w:id="6" w:name="_Toc509319258"/>
       <w:r>
         <w:t>2.2.1</w:t>
       </w:r>
       <w:r>
         <w:t xml:space="preserve"> Required third party software packages</w:t>
       </w:r>
-      <w:bookmarkEnd w:id="5"/>
+      <w:bookmarkEnd w:id="6"/>
     </w:p>
     <w:p>
       <w:pPr>
@@ -2639,21 +2415,7 @@
         <w:rPr>
           <w:rFonts w:ascii="Times New Roman" w:hAnsi="Times New Roman" w:cs="Times New Roman"/>
         </w:rPr>
-        <w:t xml:space="preserve"> revision and enhancement of the software package, </w:t>
-      </w:r>
-      <w:proofErr w:type="spellStart"/>
-      <w:r>
-        <w:rPr>
-          <w:rFonts w:ascii="Times New Roman" w:hAnsi="Times New Roman" w:cs="Times New Roman"/>
-        </w:rPr>
-        <w:t>Miscrosoft</w:t>
-      </w:r>
-      <w:proofErr w:type="spellEnd"/>
-      <w:r>
-        <w:rPr>
-          <w:rFonts w:ascii="Times New Roman" w:hAnsi="Times New Roman" w:cs="Times New Roman"/>
-        </w:rPr>
-        <w:t xml:space="preserve"> Visual Studio (version 2012 or higher) and Python 2.7 are needed.</w:t>
+        <w:t xml:space="preserve"> revision and enhancement of the software package, Miscrosoft Visual Studio (version 2012 or higher) and Python 2.7 are needed.</w:t>
       </w:r>
     </w:p>
     <w:p>
@@ -2742,68 +2504,49 @@
         <w:rPr>
           <w:rFonts w:ascii="Times New Roman" w:hAnsi="Times New Roman" w:cs="Times New Roman"/>
         </w:rPr>
-        <w:t xml:space="preserve">For both developers and end users, Aspen Tech’s ACM software package (Version 8.6 or higher) needs to be installed along with another CCSI’s tool named </w:t>
-      </w:r>
-      <w:proofErr w:type="spellStart"/>
-      <w:r>
+        <w:t>For both developers and end users, Aspen Tech’s ACM software package (Version 8.6 or higher) needs to be installed along with another CCSI’s tool named SimSinter, which is used to run ACM dynamic simulations.</w:t>
+      </w:r>
+    </w:p>
+    <w:p>
+      <w:pPr>
+        <w:pStyle w:val="Default"/>
         <w:rPr>
           <w:rFonts w:ascii="Times New Roman" w:hAnsi="Times New Roman" w:cs="Times New Roman"/>
         </w:rPr>
-        <w:t>SimSinter</w:t>
-      </w:r>
-      <w:proofErr w:type="spellEnd"/>
-      <w:r>
-        <w:rPr>
-          <w:rFonts w:ascii="Times New Roman" w:hAnsi="Times New Roman" w:cs="Times New Roman"/>
-        </w:rPr>
-        <w:t>, which is used to run ACM dynamic simulations.</w:t>
-      </w:r>
-    </w:p>
-    <w:p>
-      <w:pPr>
-        <w:pStyle w:val="Default"/>
-        <w:rPr>
-          <w:rFonts w:ascii="Times New Roman" w:hAnsi="Times New Roman" w:cs="Times New Roman"/>
-        </w:rPr>
       </w:pPr>
     </w:p>
     <w:p>
       <w:pPr>
         <w:pStyle w:val="Heading1"/>
       </w:pPr>
-      <w:bookmarkStart w:id="6" w:name="_Toc509319259"/>
+      <w:bookmarkStart w:id="7" w:name="_Toc509319259"/>
       <w:r>
         <w:t>Basic Installation</w:t>
       </w:r>
-      <w:bookmarkEnd w:id="6"/>
+      <w:bookmarkEnd w:id="7"/>
     </w:p>
     <w:p>
       <w:pPr>
         <w:pStyle w:val="Heading2"/>
       </w:pPr>
-      <w:bookmarkStart w:id="7" w:name="_Toc509319260"/>
+      <w:bookmarkStart w:id="8" w:name="_Toc509319260"/>
       <w:r>
         <w:t>Third Party Software Installation</w:t>
       </w:r>
-      <w:bookmarkEnd w:id="7"/>
+      <w:bookmarkEnd w:id="8"/>
     </w:p>
     <w:p>
       <w:pPr>
         <w:pStyle w:val="Heading3"/>
       </w:pPr>
-      <w:bookmarkStart w:id="8" w:name="_Toc509319261"/>
+      <w:bookmarkStart w:id="9" w:name="_Toc509319261"/>
       <w:r>
         <w:t xml:space="preserve">3.1.1 </w:t>
       </w:r>
-      <w:proofErr w:type="spellStart"/>
-      <w:r>
-        <w:t>SimSinter</w:t>
-      </w:r>
-      <w:proofErr w:type="spellEnd"/>
-      <w:r>
-        <w:t xml:space="preserve"> Installation</w:t>
-      </w:r>
-      <w:bookmarkEnd w:id="8"/>
+      <w:r>
+        <w:t>SimSinter Installation</w:t>
+      </w:r>
+      <w:bookmarkEnd w:id="9"/>
     </w:p>
     <w:p>
       <w:pPr>
@@ -2815,84 +2558,70 @@
         <w:rPr>
           <w:color w:val="000000"/>
         </w:rPr>
-        <w:t xml:space="preserve">Please follow the instructions of </w:t>
-      </w:r>
-      <w:proofErr w:type="spellStart"/>
-      <w:r>
+        <w:t>Please follow the instructions of SimSinter to install the CCSI package.</w:t>
+      </w:r>
+    </w:p>
+    <w:p>
+      <w:pPr>
+        <w:pStyle w:val="Heading3"/>
+      </w:pPr>
+    </w:p>
+    <w:p>
+      <w:pPr>
+        <w:pStyle w:val="Heading3"/>
+      </w:pPr>
+      <w:bookmarkStart w:id="10" w:name="_Toc509319262"/>
+      <w:r>
+        <w:t>3.1.</w:t>
+      </w:r>
+      <w:r>
+        <w:t xml:space="preserve">2 </w:t>
+      </w:r>
+      <w:r>
+        <w:t>Aspen Installation</w:t>
+      </w:r>
+      <w:bookmarkEnd w:id="10"/>
+    </w:p>
+    <w:p>
+      <w:pPr>
+        <w:rPr>
+          <w:b/>
+        </w:rPr>
+      </w:pPr>
+      <w:r>
+        <w:t>Please f</w:t>
+      </w:r>
+      <w:r>
+        <w:t>ollow Aspen</w:t>
+      </w:r>
+      <w:r>
+        <w:t xml:space="preserve"> </w:t>
+      </w:r>
+      <w:r>
+        <w:t xml:space="preserve">Tech’s installation guide to install ACM version </w:t>
+      </w:r>
+      <w:r>
+        <w:t>8.6</w:t>
+      </w:r>
+      <w:r>
+        <w:t xml:space="preserve"> or higher</w:t>
+      </w:r>
+      <w:r>
+        <w:t>.</w:t>
+      </w:r>
+    </w:p>
+    <w:p>
+      <w:pPr>
         <w:rPr>
           <w:color w:val="000000"/>
         </w:rPr>
-        <w:t>SimSinter</w:t>
-      </w:r>
-      <w:proofErr w:type="spellEnd"/>
-      <w:r>
-        <w:rPr>
-          <w:color w:val="000000"/>
-        </w:rPr>
-        <w:t xml:space="preserve"> to install the CCSI package.</w:t>
-      </w:r>
-    </w:p>
-    <w:p>
-      <w:pPr>
-        <w:pStyle w:val="Heading3"/>
-      </w:pPr>
-    </w:p>
-    <w:p>
-      <w:pPr>
-        <w:pStyle w:val="Heading3"/>
-      </w:pPr>
-      <w:bookmarkStart w:id="9" w:name="_Toc509319262"/>
-      <w:r>
-        <w:t>3.1.</w:t>
-      </w:r>
-      <w:r>
-        <w:t xml:space="preserve">2 </w:t>
-      </w:r>
-      <w:r>
-        <w:t>Aspen Installation</w:t>
-      </w:r>
-      <w:bookmarkEnd w:id="9"/>
-    </w:p>
-    <w:p>
-      <w:pPr>
-        <w:rPr>
-          <w:b/>
-        </w:rPr>
-      </w:pPr>
-      <w:r>
-        <w:t>Please f</w:t>
-      </w:r>
-      <w:r>
-        <w:t>ollow Aspen</w:t>
-      </w:r>
-      <w:r>
-        <w:t xml:space="preserve"> </w:t>
-      </w:r>
-      <w:r>
-        <w:t xml:space="preserve">Tech’s installation guide to install ACM version </w:t>
-      </w:r>
-      <w:r>
-        <w:t>8.6</w:t>
-      </w:r>
-      <w:r>
-        <w:t xml:space="preserve"> or higher</w:t>
-      </w:r>
-      <w:r>
-        <w:t>.</w:t>
-      </w:r>
-    </w:p>
-    <w:p>
-      <w:pPr>
-        <w:rPr>
-          <w:color w:val="000000"/>
-        </w:rPr>
       </w:pPr>
     </w:p>
     <w:p>
       <w:pPr>
         <w:pStyle w:val="Heading2"/>
       </w:pPr>
-      <w:bookmarkStart w:id="10" w:name="_Toc509319263"/>
+      <w:bookmarkStart w:id="11" w:name="_Toc509319263"/>
       <w:r>
         <w:lastRenderedPageBreak/>
         <w:t>Building Product</w:t>
@@ -2906,7 +2635,7 @@
       <w:r>
         <w:t>)</w:t>
       </w:r>
-      <w:bookmarkEnd w:id="10"/>
+      <w:bookmarkEnd w:id="11"/>
     </w:p>
     <w:p>
       <w:pPr>
@@ -2928,23 +2657,7 @@
         <w:t xml:space="preserve"> on their Windows computer in order to compile and debug the program.</w:t>
       </w:r>
       <w:r>
-        <w:t xml:space="preserve"> Two Python packages including </w:t>
-      </w:r>
-      <w:proofErr w:type="spellStart"/>
-      <w:r>
-        <w:t>numpy</w:t>
-      </w:r>
-      <w:proofErr w:type="spellEnd"/>
-      <w:r>
-        <w:t xml:space="preserve"> and </w:t>
-      </w:r>
-      <w:proofErr w:type="spellStart"/>
-      <w:r>
-        <w:t>matplotlib</w:t>
-      </w:r>
-      <w:proofErr w:type="spellEnd"/>
-      <w:r>
-        <w:t xml:space="preserve"> also need to be installed.</w:t>
+        <w:t xml:space="preserve"> Two Python packages including numpy and matplotlib also need to be installed.</w:t>
       </w:r>
     </w:p>
     <w:p>
@@ -2957,39 +2670,7 @@
         <w:jc w:val="both"/>
       </w:pPr>
       <w:r>
-        <w:t xml:space="preserve">There are two C++ projects in D-RM Builder, namely </w:t>
-      </w:r>
-      <w:proofErr w:type="spellStart"/>
-      <w:r>
-        <w:t>pyDRMSampling</w:t>
-      </w:r>
-      <w:proofErr w:type="spellEnd"/>
-      <w:r>
-        <w:t xml:space="preserve"> and </w:t>
-      </w:r>
-      <w:proofErr w:type="spellStart"/>
-      <w:r>
-        <w:t>pyDRMTraining</w:t>
-      </w:r>
-      <w:proofErr w:type="spellEnd"/>
-      <w:r>
-        <w:t>.  The two projects are compiled by Visual Studio to create two Python extension DLLs named “</w:t>
-      </w:r>
-      <w:proofErr w:type="spellStart"/>
-      <w:r>
-        <w:t>pyDRMSampling.pyd</w:t>
-      </w:r>
-      <w:proofErr w:type="spellEnd"/>
-      <w:r>
-        <w:t>” and “</w:t>
-      </w:r>
-      <w:proofErr w:type="spellStart"/>
-      <w:r>
-        <w:t>pyDRMTraining.pyd</w:t>
-      </w:r>
-      <w:proofErr w:type="spellEnd"/>
-      <w:r>
-        <w:t>” located in the “DLLs” folder.  The two modules can be imported to Python code and</w:t>
+        <w:t>There are two C++ projects in D-RM Builder, namely pyDRMSampling and pyDRMTraining.  The two projects are compiled by Visual Studio to create two Python extension DLLs named “pyDRMSampling.pyd” and “pyDRMTraining.pyd” located in the “DLLs” folder.  The two modules can be imported to Python code and</w:t>
       </w:r>
       <w:r>
         <w:t xml:space="preserve"> called by passing a Python tuple</w:t>
@@ -3017,26 +2698,10 @@
         <w:t xml:space="preserve">To build </w:t>
       </w:r>
       <w:r>
-        <w:t>two DLLs (</w:t>
-      </w:r>
-      <w:proofErr w:type="spellStart"/>
-      <w:r>
-        <w:t>pyd</w:t>
-      </w:r>
-      <w:proofErr w:type="spellEnd"/>
-      <w:r>
-        <w:t xml:space="preserve"> files), </w:t>
-      </w:r>
-      <w:r>
-        <w:t>user needs to install Python 2.7 first since a header file “</w:t>
-      </w:r>
-      <w:proofErr w:type="spellStart"/>
-      <w:r>
-        <w:t>Python.h</w:t>
-      </w:r>
-      <w:proofErr w:type="spellEnd"/>
-      <w:r>
-        <w:t xml:space="preserve">” and a library file “Python27.lib” are required the Visual Studio projects.  The locations of those two files need to be configured </w:t>
+        <w:t xml:space="preserve">two DLLs (pyd files), </w:t>
+      </w:r>
+      <w:r>
+        <w:t xml:space="preserve">user needs to install Python 2.7 first since a header file “Python.h” and a library file “Python27.lib” are required the Visual Studio projects.  The locations of those two files need to be configured </w:t>
       </w:r>
       <w:r>
         <w:t>inside the</w:t>
@@ -3051,29 +2716,13 @@
         <w:t xml:space="preserve">.  </w:t>
       </w:r>
       <w:r>
-        <w:t>Here are the steps to build “</w:t>
-      </w:r>
-      <w:proofErr w:type="spellStart"/>
-      <w:r>
-        <w:t>pyDRMSampling.pyd</w:t>
-      </w:r>
-      <w:proofErr w:type="spellEnd"/>
-      <w:r>
-        <w:t>” file</w:t>
+        <w:t>Here are the steps to build “pyDRMSampling.pyd” file</w:t>
       </w:r>
       <w:r>
         <w:t xml:space="preserve">.  </w:t>
       </w:r>
       <w:r>
-        <w:t>The steps to build the “</w:t>
-      </w:r>
-      <w:proofErr w:type="spellStart"/>
-      <w:r>
-        <w:t>pyDRMTraining.pyd</w:t>
-      </w:r>
-      <w:proofErr w:type="spellEnd"/>
-      <w:r>
-        <w:t>” are the same.</w:t>
+        <w:t>The steps to build the “pyDRMTraining.pyd” are the same.</w:t>
       </w:r>
     </w:p>
     <w:p>
@@ -3165,15 +2814,7 @@
         <w:jc w:val="both"/>
       </w:pPr>
       <w:r>
-        <w:t xml:space="preserve">Figure 1. Visual Studio Window for </w:t>
-      </w:r>
-      <w:proofErr w:type="spellStart"/>
-      <w:r>
-        <w:t>pyDRMSampling</w:t>
-      </w:r>
-      <w:proofErr w:type="spellEnd"/>
-      <w:r>
-        <w:t xml:space="preserve"> Project</w:t>
+        <w:t>Figure 1. Visual Studio Window for pyDRMSampling Project</w:t>
       </w:r>
     </w:p>
     <w:p>
@@ -3196,15 +2837,7 @@
         <w:t xml:space="preserve"> the dropdown box </w:t>
       </w:r>
       <w:r>
-        <w:t xml:space="preserve">“Debug” and select “Release”.  This allows Visual Studio to build a release version of the </w:t>
-      </w:r>
-      <w:proofErr w:type="spellStart"/>
-      <w:r>
-        <w:t>pyd</w:t>
-      </w:r>
-      <w:proofErr w:type="spellEnd"/>
-      <w:r>
-        <w:t xml:space="preserve"> file.</w:t>
+        <w:t>“Debug” and select “Release”.  This allows Visual Studio to build a release version of the pyd file.</w:t>
       </w:r>
     </w:p>
     <w:p>
@@ -3222,15 +2855,7 @@
       </w:pPr>
       <w:r>
         <w:lastRenderedPageBreak/>
-        <w:t>3. When “</w:t>
-      </w:r>
-      <w:proofErr w:type="spellStart"/>
-      <w:r>
-        <w:t>pyDRMSampling</w:t>
-      </w:r>
-      <w:proofErr w:type="spellEnd"/>
-      <w:r>
-        <w:t>” in the “Solution Explorer” frame is selected</w:t>
+        <w:t>3. When “pyDRMSampling” in the “Solution Explorer” frame is selected</w:t>
       </w:r>
       <w:r>
         <w:t>,</w:t>
@@ -3238,32 +2863,14 @@
       <w:r>
         <w:t xml:space="preserve"> issue </w:t>
       </w:r>
-      <w:proofErr w:type="spellStart"/>
       <w:r>
         <w:rPr>
           <w:b/>
         </w:rPr>
         <w:t>Project→Properties</w:t>
       </w:r>
-      <w:proofErr w:type="spellEnd"/>
-      <w:r>
-        <w:t xml:space="preserve"> command to bring up a “</w:t>
-      </w:r>
-      <w:proofErr w:type="spellStart"/>
-      <w:r>
-        <w:t>pyDRMSampling</w:t>
-      </w:r>
-      <w:proofErr w:type="spellEnd"/>
-      <w:r>
-        <w:t xml:space="preserve"> Property Pages” dialog.  In the left side frame, open the tree “Configuration </w:t>
-      </w:r>
-      <w:proofErr w:type="spellStart"/>
-      <w:r>
-        <w:t>Properties→C</w:t>
-      </w:r>
-      <w:proofErr w:type="spellEnd"/>
-      <w:r>
-        <w:t>/C++→General” as shown in Figure 2</w:t>
+      <w:r>
+        <w:t xml:space="preserve"> command to bring up a “pyDRMSampling Property Pages” dialog.  In the left side frame, open the tree “Configuration Properties→C/C++→General” as shown in Figure 2</w:t>
       </w:r>
     </w:p>
     <w:p>
@@ -3366,30 +2973,7 @@
         <w:t xml:space="preserve">the </w:t>
       </w:r>
       <w:r>
-        <w:t>Python 2.7 installed on the user’s computer.  Figure 2 shows the default installed folder of “C:\Python27\include”.  Next, o</w:t>
-      </w:r>
-      <w:r>
-        <w:t xml:space="preserve">pen the tree “Configuration </w:t>
-      </w:r>
-      <w:proofErr w:type="spellStart"/>
-      <w:r>
-        <w:t>Properties→</w:t>
-      </w:r>
-      <w:r>
-        <w:t>Linker</w:t>
-      </w:r>
-      <w:r>
-        <w:t>→General</w:t>
-      </w:r>
-      <w:proofErr w:type="spellEnd"/>
-      <w:r>
-        <w:t>”</w:t>
-      </w:r>
-      <w:r>
-        <w:t xml:space="preserve"> as shown in Figure 3.  </w:t>
-      </w:r>
-      <w:r>
-        <w:t>In the right frame, modify the entry for “</w:t>
+        <w:t>Python 2.7 installed on the user’s computer.  Figure 2 shows the default installed folder of “C:\Python27\include”.  Next, open the tree “Configuration Properties→Linker→General” as shown in Figure 3.  In the right frame, modify the entry for “</w:t>
       </w:r>
       <w:r>
         <w:t>Additional Library</w:t>
@@ -3429,7 +3013,6 @@
       <w:r>
         <w:t xml:space="preserve">4. In the main window of Visual Studio, issue </w:t>
       </w:r>
-      <w:proofErr w:type="spellStart"/>
       <w:r>
         <w:rPr>
           <w:b/>
@@ -3446,25 +3029,10 @@
         <w:rPr>
           <w:b/>
         </w:rPr>
-        <w:t>Build</w:t>
-      </w:r>
-      <w:proofErr w:type="spellEnd"/>
-      <w:r>
-        <w:rPr>
-          <w:b/>
-        </w:rPr>
-        <w:t xml:space="preserve"> Solution</w:t>
-      </w:r>
-      <w:r>
-        <w:t xml:space="preserve"> command.  The “</w:t>
-      </w:r>
-      <w:proofErr w:type="spellStart"/>
-      <w:r>
-        <w:t>pyDRMSampling.pyd</w:t>
-      </w:r>
-      <w:proofErr w:type="spellEnd"/>
-      <w:r>
-        <w:t>” file will be created and written to the “DLLs” folder.</w:t>
+        <w:t>Build Solution</w:t>
+      </w:r>
+      <w:r>
+        <w:t xml:space="preserve"> command.  The “pyDRMSampling.pyd” file will be created and written to the “DLLs” folder.</w:t>
       </w:r>
     </w:p>
     <w:p>
@@ -3535,16 +3103,7 @@
         <w:jc w:val="both"/>
       </w:pPr>
       <w:r>
-        <w:t xml:space="preserve">Figure 3.  </w:t>
-      </w:r>
-      <w:r>
-        <w:t>Project Property Configuration Dialog</w:t>
-      </w:r>
-      <w:r>
-        <w:t xml:space="preserve"> for Additional Library</w:t>
-      </w:r>
-      <w:r>
-        <w:t xml:space="preserve"> Directory</w:t>
+        <w:t>Figure 3.  Project Property Configuration Dialog for Additional Library Directory</w:t>
       </w:r>
     </w:p>
     <w:p>
@@ -3561,27 +3120,7 @@
         <w:jc w:val="both"/>
       </w:pPr>
       <w:r>
-        <w:t xml:space="preserve">Please repeat Steps 1-4 to open the </w:t>
-      </w:r>
-      <w:r>
-        <w:t>“</w:t>
-      </w:r>
-      <w:r>
-        <w:t>pyDRMTraining</w:t>
-      </w:r>
-      <w:r>
-        <w:t>.sln”</w:t>
-      </w:r>
-      <w:r>
-        <w:t xml:space="preserve"> and build the “</w:t>
-      </w:r>
-      <w:proofErr w:type="spellStart"/>
-      <w:r>
-        <w:t>pyDRMTraining.pyd</w:t>
-      </w:r>
-      <w:proofErr w:type="spellEnd"/>
-      <w:r>
-        <w:t>” file.</w:t>
+        <w:t>Please repeat Steps 1-4 to open the “pyDRMTraining.sln” and build the “pyDRMTraining.pyd” file.</w:t>
       </w:r>
     </w:p>
     <w:p>
@@ -3598,15 +3137,7 @@
         <w:jc w:val="both"/>
       </w:pPr>
       <w:r>
-        <w:t xml:space="preserve">Please also install </w:t>
-      </w:r>
-      <w:proofErr w:type="spellStart"/>
-      <w:r>
-        <w:t>SimSinter</w:t>
-      </w:r>
-      <w:proofErr w:type="spellEnd"/>
-      <w:r>
-        <w:t xml:space="preserve"> and ACM as described in Section 3.1.</w:t>
+        <w:t>Please also install SimSinter and ACM as described in Section 3.1.</w:t>
       </w:r>
     </w:p>
     <w:p>
@@ -3630,15 +3161,7 @@
         <w:t xml:space="preserve"> is</w:t>
       </w:r>
       <w:r>
-        <w:t xml:space="preserve"> written in Python using </w:t>
-      </w:r>
-      <w:proofErr w:type="spellStart"/>
-      <w:r>
-        <w:t>PySide</w:t>
-      </w:r>
-      <w:proofErr w:type="spellEnd"/>
-      <w:r>
-        <w:t xml:space="preserve"> libraries </w:t>
+        <w:t xml:space="preserve"> written in Python using PySide libraries </w:t>
       </w:r>
       <w:r>
         <w:t>or GUI</w:t>
@@ -3659,15 +3182,7 @@
         <w:t xml:space="preserve">the </w:t>
       </w:r>
       <w:r>
-        <w:t>“</w:t>
-      </w:r>
-      <w:proofErr w:type="spellStart"/>
-      <w:r>
-        <w:t>gui</w:t>
-      </w:r>
-      <w:proofErr w:type="spellEnd"/>
-      <w:r>
-        <w:t>” and “framework”</w:t>
+        <w:t>“gui” and “framework”</w:t>
       </w:r>
       <w:r>
         <w:t xml:space="preserve"> directories.  </w:t>
@@ -3685,13 +3200,8 @@
       <w:pPr>
         <w:jc w:val="both"/>
       </w:pPr>
-      <w:proofErr w:type="gramStart"/>
-      <w:r>
-        <w:t>python</w:t>
-      </w:r>
-      <w:proofErr w:type="gramEnd"/>
-      <w:r>
-        <w:t xml:space="preserve"> main_drmbuilder.py</w:t>
+      <w:r>
+        <w:t>python main_drmbuilder.py</w:t>
       </w:r>
     </w:p>
     <w:p>
@@ -3779,10 +3289,7 @@
         <w:jc w:val="center"/>
       </w:pPr>
       <w:r>
-        <w:t>Figure 4</w:t>
-      </w:r>
-      <w:r>
-        <w:t>.  D-RM Builder Main Window</w:t>
+        <w:t>Figure 4.  D-RM Builder Main Window</w:t>
       </w:r>
     </w:p>
     <w:p>
@@ -3839,16 +3346,11 @@
       <w:pPr>
         <w:jc w:val="both"/>
       </w:pPr>
-      <w:proofErr w:type="gramStart"/>
       <w:r>
         <w:t>p</w:t>
       </w:r>
       <w:r>
-        <w:t>ython</w:t>
-      </w:r>
-      <w:proofErr w:type="gramEnd"/>
-      <w:r>
-        <w:t xml:space="preserve"> setup.py py2exe</w:t>
+        <w:t>ython setup.py py2exe</w:t>
       </w:r>
     </w:p>
     <w:p>
@@ -3867,29 +3369,13 @@
         <w:t>d</w:t>
       </w:r>
       <w:r>
-        <w:t xml:space="preserve"> “</w:t>
-      </w:r>
-      <w:proofErr w:type="spellStart"/>
-      <w:r>
-        <w:t>dist</w:t>
-      </w:r>
-      <w:proofErr w:type="spellEnd"/>
-      <w:r>
-        <w:t>”</w:t>
+        <w:t xml:space="preserve"> “dist”</w:t>
       </w:r>
       <w:r>
         <w:t xml:space="preserve">.  The files in </w:t>
       </w:r>
       <w:r>
-        <w:t>the “</w:t>
-      </w:r>
-      <w:proofErr w:type="spellStart"/>
-      <w:r>
-        <w:t>dist</w:t>
-      </w:r>
-      <w:proofErr w:type="spellEnd"/>
-      <w:r>
-        <w:t>” folder are the f</w:t>
+        <w:t>the “dist” folder are the f</w:t>
       </w:r>
       <w:r>
         <w:t>iles that need to be installed on</w:t>
@@ -3907,13 +3393,13 @@
       <w:pPr>
         <w:pStyle w:val="Heading2"/>
       </w:pPr>
-      <w:bookmarkStart w:id="11" w:name="_Toc333225022"/>
-      <w:bookmarkStart w:id="12" w:name="_Toc509319264"/>
+      <w:bookmarkStart w:id="12" w:name="_Toc333225022"/>
+      <w:bookmarkStart w:id="13" w:name="_Toc509319264"/>
       <w:r>
         <w:t>Product Installation</w:t>
       </w:r>
-      <w:bookmarkEnd w:id="11"/>
       <w:bookmarkEnd w:id="12"/>
+      <w:bookmarkEnd w:id="13"/>
       <w:r>
         <w:t xml:space="preserve"> (for End Users)</w:t>
       </w:r>
@@ -3935,29 +3421,13 @@
         <w:t>og window.  The user also has the</w:t>
       </w:r>
       <w:r>
-        <w:t xml:space="preserve"> option to install the program in a user specified directory.  The default directory is “C:\Program Files (x86)\CCSI\</w:t>
-      </w:r>
-      <w:proofErr w:type="spellStart"/>
-      <w:r>
-        <w:t>DRMBuilder</w:t>
-      </w:r>
-      <w:proofErr w:type="spellEnd"/>
-      <w:r>
-        <w:t>”.</w:t>
+        <w:t xml:space="preserve"> option to install the program in a user specified directory.  The default directory is “C:\Program Files (x86)\CCSI\DRMBuilder”.</w:t>
       </w:r>
       <w:r>
         <w:t xml:space="preserve">  It also cr</w:t>
       </w:r>
       <w:r>
-        <w:t xml:space="preserve">eates a shortcut on </w:t>
-      </w:r>
-      <w:proofErr w:type="gramStart"/>
-      <w:r>
-        <w:t>user’s</w:t>
-      </w:r>
-      <w:proofErr w:type="gramEnd"/>
-      <w:r>
-        <w:t xml:space="preserve"> desk</w:t>
+        <w:t>eates a shortcut on user’s desk</w:t>
       </w:r>
       <w:r>
         <w:t xml:space="preserve">top and adds the </w:t>
@@ -3972,8 +3442,6 @@
       <w:r>
         <w:t xml:space="preserve">  Note: An end user does not need to install Python 2.7 and other Python packages.</w:t>
       </w:r>
-      <w:bookmarkStart w:id="13" w:name="_GoBack"/>
-      <w:bookmarkEnd w:id="13"/>
     </w:p>
     <w:p>
       <w:pPr>
@@ -4007,85 +3475,13 @@
         <w:t>n the D-RM Builder is run for</w:t>
       </w:r>
       <w:r>
-        <w:t xml:space="preserve"> the first time, it will create a configuration file “config.txt” in the “C:\</w:t>
-      </w:r>
-      <w:proofErr w:type="spellStart"/>
-      <w:r>
-        <w:t>ProgramData</w:t>
-      </w:r>
-      <w:proofErr w:type="spellEnd"/>
-      <w:r>
-        <w:t>\CCIS\</w:t>
-      </w:r>
-      <w:proofErr w:type="spellStart"/>
-      <w:r>
-        <w:t>DRMBuilder</w:t>
-      </w:r>
-      <w:proofErr w:type="spellEnd"/>
-      <w:r>
-        <w:t xml:space="preserve">” folder.  The configuration file contains the full path of the </w:t>
-      </w:r>
-      <w:proofErr w:type="spellStart"/>
-      <w:r>
-        <w:t>SimSinter’s</w:t>
-      </w:r>
-      <w:proofErr w:type="spellEnd"/>
-      <w:r>
-        <w:t xml:space="preserve"> installation directory.  If </w:t>
-      </w:r>
-      <w:proofErr w:type="spellStart"/>
-      <w:r>
-        <w:t>SimSinter</w:t>
-      </w:r>
-      <w:proofErr w:type="spellEnd"/>
-      <w:r>
-        <w:t xml:space="preserve"> is installed in its default direction at “C:\Program Files (x86)\CCSI\</w:t>
-      </w:r>
-      <w:proofErr w:type="spellStart"/>
-      <w:r>
-        <w:t>SimSinter</w:t>
-      </w:r>
-      <w:proofErr w:type="spellEnd"/>
-      <w:r>
-        <w:t xml:space="preserve">”, the “config.txt” </w:t>
+        <w:t xml:space="preserve"> the first time, it will create a configuration file “config.txt” in the “C:\ProgramData\CCIS\DRMBuilder” folder.  The configuration file contains the full path of the SimSinter’s installation directory.  If SimSinter is installed in its default direction at “C:\Program Files (x86)\CCSI\SimSinter”, the “config.txt” </w:t>
       </w:r>
       <w:r>
         <w:t xml:space="preserve">will </w:t>
       </w:r>
       <w:r>
-        <w:t xml:space="preserve">be created automatically.  Otherwise, the user needs to browse to </w:t>
-      </w:r>
-      <w:proofErr w:type="spellStart"/>
-      <w:r>
-        <w:t>SimSinster’s</w:t>
-      </w:r>
-      <w:proofErr w:type="spellEnd"/>
-      <w:r>
-        <w:t xml:space="preserve"> installation directory.  If </w:t>
-      </w:r>
-      <w:proofErr w:type="spellStart"/>
-      <w:r>
-        <w:t>SimSinter</w:t>
-      </w:r>
-      <w:proofErr w:type="spellEnd"/>
-      <w:r>
-        <w:t xml:space="preserve"> is not installed, the user needs to install it first and configure its path next time D-RM Builder is launched.  D-RM Builder will exit if </w:t>
-      </w:r>
-      <w:proofErr w:type="spellStart"/>
-      <w:r>
-        <w:t>SimSinter</w:t>
-      </w:r>
-      <w:proofErr w:type="spellEnd"/>
-      <w:r>
-        <w:t xml:space="preserve"> is not installed.  If both </w:t>
-      </w:r>
-      <w:proofErr w:type="spellStart"/>
-      <w:r>
-        <w:t>SimSinter</w:t>
-      </w:r>
-      <w:proofErr w:type="spellEnd"/>
-      <w:r>
-        <w:t xml:space="preserve"> and D-RM Builder</w:t>
+        <w:t>be created automatically.  Otherwise, the user needs to browse to SimSinster’s installation directory.  If SimSinter is not installed, the user needs to install it first and configure its path next time D-RM Builder is launched.  D-RM Builder will exit if SimSinter is not installed.  If both SimSinter and D-RM Builder</w:t>
       </w:r>
       <w:r>
         <w:t xml:space="preserve"> are installed and configured correctly.  The main window of D-RM Builder displays as shown in Figure </w:t>
@@ -4097,15 +3493,7 @@
         <w:t>.</w:t>
       </w:r>
       <w:r>
-        <w:t xml:space="preserve">  Once configured, D-RM Builder will not ask for the location of </w:t>
-      </w:r>
-      <w:proofErr w:type="spellStart"/>
-      <w:r>
-        <w:t>SimSinter</w:t>
-      </w:r>
-      <w:proofErr w:type="spellEnd"/>
-      <w:r>
-        <w:t xml:space="preserve"> when it is launched next time.</w:t>
+        <w:t xml:space="preserve">  Once configured, D-RM Builder will not ask for the location of SimSinter when it is launched next time.</w:t>
       </w:r>
     </w:p>
     <w:p/>
@@ -4238,7 +3626,7 @@
 </file>
 
 <file path=word/endnotes.xml><?xml version="1.0" encoding="utf-8"?>
-<w:endnotes xmlns:wpc="http://schemas.microsoft.com/office/word/2010/wordprocessingCanvas" xmlns:mc="http://schemas.openxmlformats.org/markup-compatibility/2006" xmlns:o="urn:schemas-microsoft-com:office:office" xmlns:r="http://schemas.openxmlformats.org/officeDocument/2006/relationships" xmlns:m="http://schemas.openxmlformats.org/officeDocument/2006/math" xmlns:v="urn:schemas-microsoft-com:vml" xmlns:wp14="http://schemas.microsoft.com/office/word/2010/wordprocessingDrawing" xmlns:wp="http://schemas.openxmlformats.org/drawingml/2006/wordprocessingDrawing" xmlns:w10="urn:schemas-microsoft-com:office:word" xmlns:w="http://schemas.openxmlformats.org/wordprocessingml/2006/main" xmlns:w14="http://schemas.microsoft.com/office/word/2010/wordml" xmlns:w15="http://schemas.microsoft.com/office/word/2012/wordml" xmlns:wpg="http://schemas.microsoft.com/office/word/2010/wordprocessingGroup" xmlns:wpi="http://schemas.microsoft.com/office/word/2010/wordprocessingInk" xmlns:wne="http://schemas.microsoft.com/office/word/2006/wordml" xmlns:wps="http://schemas.microsoft.com/office/word/2010/wordprocessingShape" mc:Ignorable="w14 w15 wp14">
+<w:endnotes xmlns:wpc="http://schemas.microsoft.com/office/word/2010/wordprocessingCanvas" xmlns:cx="http://schemas.microsoft.com/office/drawing/2014/chartex" xmlns:cx1="http://schemas.microsoft.com/office/drawing/2015/9/8/chartex" xmlns:mc="http://schemas.openxmlformats.org/markup-compatibility/2006" xmlns:o="urn:schemas-microsoft-com:office:office" xmlns:r="http://schemas.openxmlformats.org/officeDocument/2006/relationships" xmlns:m="http://schemas.openxmlformats.org/officeDocument/2006/math" xmlns:v="urn:schemas-microsoft-com:vml" xmlns:wp14="http://schemas.microsoft.com/office/word/2010/wordprocessingDrawing" xmlns:wp="http://schemas.openxmlformats.org/drawingml/2006/wordprocessingDrawing" xmlns:w10="urn:schemas-microsoft-com:office:word" xmlns:w="http://schemas.openxmlformats.org/wordprocessingml/2006/main" xmlns:w14="http://schemas.microsoft.com/office/word/2010/wordml" xmlns:w15="http://schemas.microsoft.com/office/word/2012/wordml" xmlns:w16se="http://schemas.microsoft.com/office/word/2015/wordml/symex" xmlns:wpg="http://schemas.microsoft.com/office/word/2010/wordprocessingGroup" xmlns:wpi="http://schemas.microsoft.com/office/word/2010/wordprocessingInk" xmlns:wne="http://schemas.microsoft.com/office/word/2006/wordml" xmlns:wps="http://schemas.microsoft.com/office/word/2010/wordprocessingShape" mc:Ignorable="w14 w15 w16se wp14">
   <w:endnote w:type="separator" w:id="-1">
     <w:p>
       <w:r>
@@ -4267,7 +3655,7 @@
 </file>
 
 <file path=word/footer1.xml><?xml version="1.0" encoding="utf-8"?>
-<w:ftr xmlns:wpc="http://schemas.microsoft.com/office/word/2010/wordprocessingCanvas" xmlns:mc="http://schemas.openxmlformats.org/markup-compatibility/2006" xmlns:o="urn:schemas-microsoft-com:office:office" xmlns:r="http://schemas.openxmlformats.org/officeDocument/2006/relationships" xmlns:m="http://schemas.openxmlformats.org/officeDocument/2006/math" xmlns:v="urn:schemas-microsoft-com:vml" xmlns:wp14="http://schemas.microsoft.com/office/word/2010/wordprocessingDrawing" xmlns:wp="http://schemas.openxmlformats.org/drawingml/2006/wordprocessingDrawing" xmlns:w10="urn:schemas-microsoft-com:office:word" xmlns:w="http://schemas.openxmlformats.org/wordprocessingml/2006/main" xmlns:w14="http://schemas.microsoft.com/office/word/2010/wordml" xmlns:w15="http://schemas.microsoft.com/office/word/2012/wordml" xmlns:wpg="http://schemas.microsoft.com/office/word/2010/wordprocessingGroup" xmlns:wpi="http://schemas.microsoft.com/office/word/2010/wordprocessingInk" xmlns:wne="http://schemas.microsoft.com/office/word/2006/wordml" xmlns:wps="http://schemas.microsoft.com/office/word/2010/wordprocessingShape" mc:Ignorable="w14 w15 wp14">
+<w:ftr xmlns:wpc="http://schemas.microsoft.com/office/word/2010/wordprocessingCanvas" xmlns:cx="http://schemas.microsoft.com/office/drawing/2014/chartex" xmlns:cx1="http://schemas.microsoft.com/office/drawing/2015/9/8/chartex" xmlns:mc="http://schemas.openxmlformats.org/markup-compatibility/2006" xmlns:o="urn:schemas-microsoft-com:office:office" xmlns:r="http://schemas.openxmlformats.org/officeDocument/2006/relationships" xmlns:m="http://schemas.openxmlformats.org/officeDocument/2006/math" xmlns:v="urn:schemas-microsoft-com:vml" xmlns:wp14="http://schemas.microsoft.com/office/word/2010/wordprocessingDrawing" xmlns:wp="http://schemas.openxmlformats.org/drawingml/2006/wordprocessingDrawing" xmlns:w10="urn:schemas-microsoft-com:office:word" xmlns:w="http://schemas.openxmlformats.org/wordprocessingml/2006/main" xmlns:w14="http://schemas.microsoft.com/office/word/2010/wordml" xmlns:w15="http://schemas.microsoft.com/office/word/2012/wordml" xmlns:w16se="http://schemas.microsoft.com/office/word/2015/wordml/symex" xmlns:wpg="http://schemas.microsoft.com/office/word/2010/wordprocessingGroup" xmlns:wpi="http://schemas.microsoft.com/office/word/2010/wordprocessingInk" xmlns:wne="http://schemas.microsoft.com/office/word/2006/wordml" xmlns:wps="http://schemas.microsoft.com/office/word/2010/wordprocessingShape" mc:Ignorable="w14 w15 w16se wp14">
   <w:sdt>
     <w:sdtPr>
       <w:id w:val="-693457495"/>
@@ -4341,7 +3729,7 @@
 </file>
 
 <file path=word/footer2.xml><?xml version="1.0" encoding="utf-8"?>
-<w:ftr xmlns:wpc="http://schemas.microsoft.com/office/word/2010/wordprocessingCanvas" xmlns:mc="http://schemas.openxmlformats.org/markup-compatibility/2006" xmlns:o="urn:schemas-microsoft-com:office:office" xmlns:r="http://schemas.openxmlformats.org/officeDocument/2006/relationships" xmlns:m="http://schemas.openxmlformats.org/officeDocument/2006/math" xmlns:v="urn:schemas-microsoft-com:vml" xmlns:wp14="http://schemas.microsoft.com/office/word/2010/wordprocessingDrawing" xmlns:wp="http://schemas.openxmlformats.org/drawingml/2006/wordprocessingDrawing" xmlns:w10="urn:schemas-microsoft-com:office:word" xmlns:w="http://schemas.openxmlformats.org/wordprocessingml/2006/main" xmlns:w14="http://schemas.microsoft.com/office/word/2010/wordml" xmlns:w15="http://schemas.microsoft.com/office/word/2012/wordml" xmlns:wpg="http://schemas.microsoft.com/office/word/2010/wordprocessingGroup" xmlns:wpi="http://schemas.microsoft.com/office/word/2010/wordprocessingInk" xmlns:wne="http://schemas.microsoft.com/office/word/2006/wordml" xmlns:wps="http://schemas.microsoft.com/office/word/2010/wordprocessingShape" mc:Ignorable="w14 w15 wp14">
+<w:ftr xmlns:wpc="http://schemas.microsoft.com/office/word/2010/wordprocessingCanvas" xmlns:cx="http://schemas.microsoft.com/office/drawing/2014/chartex" xmlns:cx1="http://schemas.microsoft.com/office/drawing/2015/9/8/chartex" xmlns:mc="http://schemas.openxmlformats.org/markup-compatibility/2006" xmlns:o="urn:schemas-microsoft-com:office:office" xmlns:r="http://schemas.openxmlformats.org/officeDocument/2006/relationships" xmlns:m="http://schemas.openxmlformats.org/officeDocument/2006/math" xmlns:v="urn:schemas-microsoft-com:vml" xmlns:wp14="http://schemas.microsoft.com/office/word/2010/wordprocessingDrawing" xmlns:wp="http://schemas.openxmlformats.org/drawingml/2006/wordprocessingDrawing" xmlns:w10="urn:schemas-microsoft-com:office:word" xmlns:w="http://schemas.openxmlformats.org/wordprocessingml/2006/main" xmlns:w14="http://schemas.microsoft.com/office/word/2010/wordml" xmlns:w15="http://schemas.microsoft.com/office/word/2012/wordml" xmlns:w16se="http://schemas.microsoft.com/office/word/2015/wordml/symex" xmlns:wpg="http://schemas.microsoft.com/office/word/2010/wordprocessingGroup" xmlns:wpi="http://schemas.microsoft.com/office/word/2010/wordprocessingInk" xmlns:wne="http://schemas.microsoft.com/office/word/2006/wordml" xmlns:wps="http://schemas.microsoft.com/office/word/2010/wordprocessingShape" mc:Ignorable="w14 w15 w16se wp14">
   <w:sdt>
     <w:sdtPr>
       <w:id w:val="1957628208"/>
@@ -4416,7 +3804,7 @@
 </file>
 
 <file path=word/footnotes.xml><?xml version="1.0" encoding="utf-8"?>
-<w:footnotes xmlns:wpc="http://schemas.microsoft.com/office/word/2010/wordprocessingCanvas" xmlns:mc="http://schemas.openxmlformats.org/markup-compatibility/2006" xmlns:o="urn:schemas-microsoft-com:office:office" xmlns:r="http://schemas.openxmlformats.org/officeDocument/2006/relationships" xmlns:m="http://schemas.openxmlformats.org/officeDocument/2006/math" xmlns:v="urn:schemas-microsoft-com:vml" xmlns:wp14="http://schemas.microsoft.com/office/word/2010/wordprocessingDrawing" xmlns:wp="http://schemas.openxmlformats.org/drawingml/2006/wordprocessingDrawing" xmlns:w10="urn:schemas-microsoft-com:office:word" xmlns:w="http://schemas.openxmlformats.org/wordprocessingml/2006/main" xmlns:w14="http://schemas.microsoft.com/office/word/2010/wordml" xmlns:w15="http://schemas.microsoft.com/office/word/2012/wordml" xmlns:wpg="http://schemas.microsoft.com/office/word/2010/wordprocessingGroup" xmlns:wpi="http://schemas.microsoft.com/office/word/2010/wordprocessingInk" xmlns:wne="http://schemas.microsoft.com/office/word/2006/wordml" xmlns:wps="http://schemas.microsoft.com/office/word/2010/wordprocessingShape" mc:Ignorable="w14 w15 wp14">
+<w:footnotes xmlns:wpc="http://schemas.microsoft.com/office/word/2010/wordprocessingCanvas" xmlns:cx="http://schemas.microsoft.com/office/drawing/2014/chartex" xmlns:cx1="http://schemas.microsoft.com/office/drawing/2015/9/8/chartex" xmlns:mc="http://schemas.openxmlformats.org/markup-compatibility/2006" xmlns:o="urn:schemas-microsoft-com:office:office" xmlns:r="http://schemas.openxmlformats.org/officeDocument/2006/relationships" xmlns:m="http://schemas.openxmlformats.org/officeDocument/2006/math" xmlns:v="urn:schemas-microsoft-com:vml" xmlns:wp14="http://schemas.microsoft.com/office/word/2010/wordprocessingDrawing" xmlns:wp="http://schemas.openxmlformats.org/drawingml/2006/wordprocessingDrawing" xmlns:w10="urn:schemas-microsoft-com:office:word" xmlns:w="http://schemas.openxmlformats.org/wordprocessingml/2006/main" xmlns:w14="http://schemas.microsoft.com/office/word/2010/wordml" xmlns:w15="http://schemas.microsoft.com/office/word/2012/wordml" xmlns:w16se="http://schemas.microsoft.com/office/word/2015/wordml/symex" xmlns:wpg="http://schemas.microsoft.com/office/word/2010/wordprocessingGroup" xmlns:wpi="http://schemas.microsoft.com/office/word/2010/wordprocessingInk" xmlns:wne="http://schemas.microsoft.com/office/word/2006/wordml" xmlns:wps="http://schemas.microsoft.com/office/word/2010/wordprocessingShape" mc:Ignorable="w14 w15 w16se wp14">
   <w:footnote w:type="separator" w:id="-1">
     <w:p>
       <w:r>
@@ -4445,7 +3833,7 @@
 </file>
 
 <file path=word/header1.xml><?xml version="1.0" encoding="utf-8"?>
-<w:hdr xmlns:wpc="http://schemas.microsoft.com/office/word/2010/wordprocessingCanvas" xmlns:mc="http://schemas.openxmlformats.org/markup-compatibility/2006" xmlns:o="urn:schemas-microsoft-com:office:office" xmlns:r="http://schemas.openxmlformats.org/officeDocument/2006/relationships" xmlns:m="http://schemas.openxmlformats.org/officeDocument/2006/math" xmlns:v="urn:schemas-microsoft-com:vml" xmlns:wp14="http://schemas.microsoft.com/office/word/2010/wordprocessingDrawing" xmlns:wp="http://schemas.openxmlformats.org/drawingml/2006/wordprocessingDrawing" xmlns:w10="urn:schemas-microsoft-com:office:word" xmlns:w="http://schemas.openxmlformats.org/wordprocessingml/2006/main" xmlns:w14="http://schemas.microsoft.com/office/word/2010/wordml" xmlns:w15="http://schemas.microsoft.com/office/word/2012/wordml" xmlns:wpg="http://schemas.microsoft.com/office/word/2010/wordprocessingGroup" xmlns:wpi="http://schemas.microsoft.com/office/word/2010/wordprocessingInk" xmlns:wne="http://schemas.microsoft.com/office/word/2006/wordml" xmlns:wps="http://schemas.microsoft.com/office/word/2010/wordprocessingShape" mc:Ignorable="w14 w15 wp14">
+<w:hdr xmlns:wpc="http://schemas.microsoft.com/office/word/2010/wordprocessingCanvas" xmlns:cx="http://schemas.microsoft.com/office/drawing/2014/chartex" xmlns:cx1="http://schemas.microsoft.com/office/drawing/2015/9/8/chartex" xmlns:mc="http://schemas.openxmlformats.org/markup-compatibility/2006" xmlns:o="urn:schemas-microsoft-com:office:office" xmlns:r="http://schemas.openxmlformats.org/officeDocument/2006/relationships" xmlns:m="http://schemas.openxmlformats.org/officeDocument/2006/math" xmlns:v="urn:schemas-microsoft-com:vml" xmlns:wp14="http://schemas.microsoft.com/office/word/2010/wordprocessingDrawing" xmlns:wp="http://schemas.openxmlformats.org/drawingml/2006/wordprocessingDrawing" xmlns:w10="urn:schemas-microsoft-com:office:word" xmlns:w="http://schemas.openxmlformats.org/wordprocessingml/2006/main" xmlns:w14="http://schemas.microsoft.com/office/word/2010/wordml" xmlns:w15="http://schemas.microsoft.com/office/word/2012/wordml" xmlns:w16se="http://schemas.microsoft.com/office/word/2015/wordml/symex" xmlns:wpg="http://schemas.microsoft.com/office/word/2010/wordprocessingGroup" xmlns:wpi="http://schemas.microsoft.com/office/word/2010/wordprocessingInk" xmlns:wne="http://schemas.microsoft.com/office/word/2006/wordml" xmlns:wps="http://schemas.microsoft.com/office/word/2010/wordprocessingShape" mc:Ignorable="w14 w15 w16se wp14">
   <w:p>
     <w:pPr>
       <w:pStyle w:val="Header"/>
@@ -4505,7 +3893,7 @@
 </file>
 
 <file path=word/numbering.xml><?xml version="1.0" encoding="utf-8"?>
-<w:numbering xmlns:wpc="http://schemas.microsoft.com/office/word/2010/wordprocessingCanvas" xmlns:mc="http://schemas.openxmlformats.org/markup-compatibility/2006" xmlns:o="urn:schemas-microsoft-com:office:office" xmlns:r="http://schemas.openxmlformats.org/officeDocument/2006/relationships" xmlns:m="http://schemas.openxmlformats.org/officeDocument/2006/math" xmlns:v="urn:schemas-microsoft-com:vml" xmlns:wp14="http://schemas.microsoft.com/office/word/2010/wordprocessingDrawing" xmlns:wp="http://schemas.openxmlformats.org/drawingml/2006/wordprocessingDrawing" xmlns:w10="urn:schemas-microsoft-com:office:word" xmlns:w="http://schemas.openxmlformats.org/wordprocessingml/2006/main" xmlns:w14="http://schemas.microsoft.com/office/word/2010/wordml" xmlns:w15="http://schemas.microsoft.com/office/word/2012/wordml" xmlns:wpg="http://schemas.microsoft.com/office/word/2010/wordprocessingGroup" xmlns:wpi="http://schemas.microsoft.com/office/word/2010/wordprocessingInk" xmlns:wne="http://schemas.microsoft.com/office/word/2006/wordml" xmlns:wps="http://schemas.microsoft.com/office/word/2010/wordprocessingShape" mc:Ignorable="w14 w15 wp14">
+<w:numbering xmlns:wpc="http://schemas.microsoft.com/office/word/2010/wordprocessingCanvas" xmlns:cx="http://schemas.microsoft.com/office/drawing/2014/chartex" xmlns:cx1="http://schemas.microsoft.com/office/drawing/2015/9/8/chartex" xmlns:mc="http://schemas.openxmlformats.org/markup-compatibility/2006" xmlns:o="urn:schemas-microsoft-com:office:office" xmlns:r="http://schemas.openxmlformats.org/officeDocument/2006/relationships" xmlns:m="http://schemas.openxmlformats.org/officeDocument/2006/math" xmlns:v="urn:schemas-microsoft-com:vml" xmlns:wp14="http://schemas.microsoft.com/office/word/2010/wordprocessingDrawing" xmlns:wp="http://schemas.openxmlformats.org/drawingml/2006/wordprocessingDrawing" xmlns:w10="urn:schemas-microsoft-com:office:word" xmlns:w="http://schemas.openxmlformats.org/wordprocessingml/2006/main" xmlns:w14="http://schemas.microsoft.com/office/word/2010/wordml" xmlns:w15="http://schemas.microsoft.com/office/word/2012/wordml" xmlns:w16se="http://schemas.microsoft.com/office/word/2015/wordml/symex" xmlns:wpg="http://schemas.microsoft.com/office/word/2010/wordprocessingGroup" xmlns:wpi="http://schemas.microsoft.com/office/word/2010/wordprocessingInk" xmlns:wne="http://schemas.microsoft.com/office/word/2006/wordml" xmlns:wps="http://schemas.microsoft.com/office/word/2010/wordprocessingShape" mc:Ignorable="w14 w15 w16se wp14">
   <w:abstractNum w:abstractNumId="0" w15:restartNumberingAfterBreak="0">
     <w:nsid w:val="0002740C"/>
     <w:multiLevelType w:val="hybridMultilevel"/>
@@ -8108,7 +7496,7 @@
 </file>
 
 <file path=word/styles.xml><?xml version="1.0" encoding="utf-8"?>
-<w:styles xmlns:mc="http://schemas.openxmlformats.org/markup-compatibility/2006" xmlns:r="http://schemas.openxmlformats.org/officeDocument/2006/relationships" xmlns:w="http://schemas.openxmlformats.org/wordprocessingml/2006/main" xmlns:w14="http://schemas.microsoft.com/office/word/2010/wordml" xmlns:w15="http://schemas.microsoft.com/office/word/2012/wordml" mc:Ignorable="w14 w15">
+<w:styles xmlns:mc="http://schemas.openxmlformats.org/markup-compatibility/2006" xmlns:r="http://schemas.openxmlformats.org/officeDocument/2006/relationships" xmlns:w="http://schemas.openxmlformats.org/wordprocessingml/2006/main" xmlns:w14="http://schemas.microsoft.com/office/word/2010/wordml" xmlns:w15="http://schemas.microsoft.com/office/word/2012/wordml" xmlns:w16se="http://schemas.microsoft.com/office/word/2015/wordml/symex" mc:Ignorable="w14 w15 w16se">
   <w:docDefaults>
     <w:rPrDefault>
       <w:rPr>
@@ -9954,18 +9342,18 @@
 </file>
 
 <file path=customXml/item1.xml><?xml version="1.0" encoding="utf-8"?>
+<p:properties xmlns:p="http://schemas.microsoft.com/office/2006/metadata/properties" xmlns:xsi="http://www.w3.org/2001/XMLSchema-instance">
+  <documentManagement/>
+</p:properties>
+</file>
+
+<file path=customXml/item2.xml><?xml version="1.0" encoding="utf-8"?>
 <?mso-contentType ?>
 <FormTemplates xmlns="http://schemas.microsoft.com/sharepoint/v3/contenttype/forms">
   <Display>DocumentLibraryForm</Display>
   <Edit>DocumentLibraryForm</Edit>
   <New>DocumentLibraryForm</New>
 </FormTemplates>
-</file>
-
-<file path=customXml/item2.xml><?xml version="1.0" encoding="utf-8"?>
-<p:properties xmlns:p="http://schemas.microsoft.com/office/2006/metadata/properties" xmlns:xsi="http://www.w3.org/2001/XMLSchema-instance">
-  <documentManagement/>
-</p:properties>
 </file>
 
 <file path=customXml/item3.xml><?xml version="1.0" encoding="utf-8"?>
@@ -10026,17 +9414,23 @@
 </file>
 
 <file path=customXml/itemProps1.xml><?xml version="1.0" encoding="utf-8"?>
-<ds:datastoreItem xmlns:ds="http://schemas.openxmlformats.org/officeDocument/2006/customXml" ds:itemID="{0A3DC13A-A79E-4F5B-BE57-657D878C4ABF}">
+<ds:datastoreItem xmlns:ds="http://schemas.openxmlformats.org/officeDocument/2006/customXml" ds:itemID="{8E31C432-F2B4-4374-B7E4-1A5B2E809E00}">
   <ds:schemaRefs>
-    <ds:schemaRef ds:uri="http://schemas.microsoft.com/sharepoint/v3/contenttype/forms"/>
+    <ds:schemaRef ds:uri="http://schemas.microsoft.com/office/2006/documentManagement/types"/>
+    <ds:schemaRef ds:uri="http://purl.org/dc/dcmitype/"/>
+    <ds:schemaRef ds:uri="http://schemas.openxmlformats.org/package/2006/metadata/core-properties"/>
+    <ds:schemaRef ds:uri="http://purl.org/dc/terms/"/>
+    <ds:schemaRef ds:uri="http://purl.org/dc/elements/1.1/"/>
+    <ds:schemaRef ds:uri="http://schemas.microsoft.com/office/2006/metadata/properties"/>
+    <ds:schemaRef ds:uri="http://www.w3.org/XML/1998/namespace"/>
   </ds:schemaRefs>
 </ds:datastoreItem>
 </file>
 
 <file path=customXml/itemProps2.xml><?xml version="1.0" encoding="utf-8"?>
-<ds:datastoreItem xmlns:ds="http://schemas.openxmlformats.org/officeDocument/2006/customXml" ds:itemID="{8E31C432-F2B4-4374-B7E4-1A5B2E809E00}">
+<ds:datastoreItem xmlns:ds="http://schemas.openxmlformats.org/officeDocument/2006/customXml" ds:itemID="{0A3DC13A-A79E-4F5B-BE57-657D878C4ABF}">
   <ds:schemaRefs>
-    <ds:schemaRef ds:uri="http://schemas.microsoft.com/office/2006/metadata/properties"/>
+    <ds:schemaRef ds:uri="http://schemas.microsoft.com/sharepoint/v3/contenttype/forms"/>
   </ds:schemaRefs>
 </ds:datastoreItem>
 </file>
@@ -10057,7 +9451,7 @@
 </file>
 
 <file path=customXml/itemProps4.xml><?xml version="1.0" encoding="utf-8"?>
-<ds:datastoreItem xmlns:ds="http://schemas.openxmlformats.org/officeDocument/2006/customXml" ds:itemID="{A4BEA57E-F94B-4439-8767-9F1075E0F788}">
+<ds:datastoreItem xmlns:ds="http://schemas.openxmlformats.org/officeDocument/2006/customXml" ds:itemID="{84057F06-FEBA-412B-A674-BDDD5B7D0528}">
   <ds:schemaRefs>
     <ds:schemaRef ds:uri="http://schemas.openxmlformats.org/officeDocument/2006/bibliography"/>
   </ds:schemaRefs>
@@ -10065,7 +9459,7 @@
 </file>
 
 <file path=customXml/itemProps5.xml><?xml version="1.0" encoding="utf-8"?>
-<ds:datastoreItem xmlns:ds="http://schemas.openxmlformats.org/officeDocument/2006/customXml" ds:itemID="{80635FB3-1853-4628-987A-172C1C8BAB69}">
+<ds:datastoreItem xmlns:ds="http://schemas.openxmlformats.org/officeDocument/2006/customXml" ds:itemID="{1B71B45C-19E0-431D-B327-C415290093F2}">
   <ds:schemaRefs>
     <ds:schemaRef ds:uri="http://schemas.openxmlformats.org/officeDocument/2006/bibliography"/>
   </ds:schemaRefs>

</xml_diff>